<commit_message>
modificada historia de usuario
</commit_message>
<xml_diff>
--- a/Documentos/Historias de Usuario.docx
+++ b/Documentos/Historias de Usuario.docx
@@ -8,12 +8,12 @@
         <w:spacing w:line="240" w:lineRule="auto"/>
         <w:widowControl w:val="off"/>
         <w:rPr>
-          <w:rStyle w:val="621"/>
+          <w:rStyle w:val="826"/>
         </w:rPr>
       </w:pPr>
       <w:r>
         <w:rPr>
-          <w:rStyle w:val="621"/>
+          <w:rStyle w:val="826"/>
         </w:rPr>
         <w:t xml:space="preserve">PROYECTO DESARROLLO SOFTWARE PARQUEADERO</w:t>
       </w:r>
@@ -25,7 +25,7 @@
         <w:spacing w:line="240" w:lineRule="auto"/>
         <w:widowControl w:val="off"/>
         <w:rPr>
-          <w:rStyle w:val="621"/>
+          <w:rStyle w:val="826"/>
           <w:u w:val="single"/>
         </w:rPr>
       </w:pPr>
@@ -46,7 +46,7 @@
     </w:p>
     <w:tbl>
       <w:tblPr>
-        <w:tblStyle w:val="620"/>
+        <w:tblStyle w:val="825"/>
         <w:tblW w:w="8992" w:type="dxa"/>
         <w:tblInd w:w="6" w:type="dxa"/>
         <w:tblCellMar>
@@ -625,7 +625,7 @@
     </w:p>
     <w:tbl>
       <w:tblPr>
-        <w:tblStyle w:val="620"/>
+        <w:tblStyle w:val="825"/>
         <w:tblW w:w="8992" w:type="dxa"/>
         <w:tblInd w:w="6" w:type="dxa"/>
         <w:tblCellMar>
@@ -1141,7 +1141,7 @@
               <w:spacing w:line="259" w:lineRule="auto"/>
             </w:pPr>
             <w:r>
-              <w:t xml:space="preserve">Generar el módulo en la aplicación de parqueaderos, que permite Crear, Consultar, Actualizar y Eliminar propietarios.</w:t>
+              <w:t xml:space="preserve">Generar el módulo en la aplicación de parqueaderos, que permite Crear, Consultar, Actualizar y Eliminar las visitas de los propietarios.</w:t>
             </w:r>
             <w:r/>
           </w:p>
@@ -1262,6 +1262,513 @@
       <w:r/>
       <w:r/>
     </w:p>
+    <w:tbl>
+      <w:tblPr>
+        <w:tblStyle w:val="825"/>
+        <w:tblW w:w="8992" w:type="dxa"/>
+        <w:tblInd w:w="6" w:type="dxa"/>
+        <w:tblCellMar>
+          <w:left w:w="112" w:type="dxa"/>
+          <w:right w:w="64" w:type="dxa"/>
+        </w:tblCellMar>
+        <w:tblLook w:val="04A0" w:firstRow="1" w:lastRow="0" w:firstColumn="1" w:lastColumn="0" w:noHBand="0" w:noVBand="1"/>
+      </w:tblPr>
+      <w:tblGrid>
+        <w:gridCol w:w="3008"/>
+        <w:gridCol w:w="1482"/>
+        <w:gridCol w:w="4502"/>
+      </w:tblGrid>
+      <w:tr>
+        <w:trPr>
+          <w:trHeight w:val="494"/>
+        </w:trPr>
+        <w:tc>
+          <w:tcPr>
+            <w:gridSpan w:val="3"/>
+            <w:shd w:val="clear" w:color="ffffff" w:fill="d9d9d9"/>
+            <w:tcBorders>
+              <w:top w:val="single" w:color="000000" w:sz="6" w:space="0"/>
+              <w:left w:val="single" w:color="000000" w:sz="6" w:space="0"/>
+              <w:bottom w:val="single" w:color="000000" w:sz="6" w:space="0"/>
+              <w:right w:val="single" w:color="000000" w:sz="6" w:space="0"/>
+            </w:tcBorders>
+            <w:tcW w:w="8992" w:type="dxa"/>
+            <w:vAlign w:val="center"/>
+            <w:textDirection w:val="lrTb"/>
+            <w:noWrap w:val="false"/>
+          </w:tcPr>
+          <w:p>
+            <w:pPr>
+              <w:ind w:right="55"/>
+              <w:jc w:val="right"/>
+              <w:spacing w:line="259" w:lineRule="auto"/>
+            </w:pPr>
+            <w:r>
+              <w:rPr>
+                <w:rFonts w:ascii="Arial" w:hAnsi="Arial" w:cs="Arial" w:eastAsia="Arial"/>
+                <w:b/>
+              </w:rPr>
+              <w:t xml:space="preserve">Historia de Usuario </w:t>
+            </w:r>
+            <w:r/>
+          </w:p>
+        </w:tc>
+      </w:tr>
+      <w:tr>
+        <w:trPr>
+          <w:trHeight w:val="496"/>
+        </w:trPr>
+        <w:tc>
+          <w:tcPr>
+            <w:tcBorders>
+              <w:top w:val="single" w:color="000000" w:sz="6" w:space="0"/>
+              <w:left w:val="single" w:color="000000" w:sz="6" w:space="0"/>
+              <w:bottom w:val="single" w:color="000000" w:sz="6" w:space="0"/>
+              <w:right w:val="single" w:color="000000" w:sz="6" w:space="0"/>
+            </w:tcBorders>
+            <w:tcW w:w="3008" w:type="dxa"/>
+            <w:vAlign w:val="center"/>
+            <w:textDirection w:val="lrTb"/>
+            <w:noWrap w:val="false"/>
+          </w:tcPr>
+          <w:p>
+            <w:pPr>
+              <w:ind w:left="2"/>
+              <w:spacing w:line="259" w:lineRule="auto"/>
+              <w:rPr>
+                <w:color w:val="000000"/>
+              </w:rPr>
+            </w:pPr>
+            <w:r>
+              <w:rPr>
+                <w:rFonts w:ascii="Arial" w:hAnsi="Arial" w:cs="Arial" w:eastAsia="Arial"/>
+                <w:b/>
+              </w:rPr>
+              <w:t xml:space="preserve">Número</w:t>
+            </w:r>
+            <w:r>
+              <w:rPr>
+                <w:rFonts w:ascii="Calibri" w:hAnsi="Calibri" w:cs="Calibri" w:eastAsia="Calibri"/>
+              </w:rPr>
+              <w:t xml:space="preserve">​</w:t>
+            </w:r>
+            <w:r>
+              <w:t xml:space="preserve">:</w:t>
+            </w:r>
+            <w:r>
+              <w:rPr>
+                <w:color w:val="FF0000"/>
+              </w:rPr>
+              <w:t xml:space="preserve"> </w:t>
+            </w:r>
+            <w:r>
+              <w:rPr>
+                <w:color w:val="000000" w:themeColor="text1"/>
+              </w:rPr>
+              <w:t xml:space="preserve">03</w:t>
+            </w:r>
+            <w:r>
+              <w:rPr>
+                <w:color w:val="000000"/>
+              </w:rPr>
+            </w:r>
+            <w:r/>
+          </w:p>
+        </w:tc>
+        <w:tc>
+          <w:tcPr>
+            <w:gridSpan w:val="2"/>
+            <w:tcBorders>
+              <w:top w:val="single" w:color="000000" w:sz="6" w:space="0"/>
+              <w:left w:val="single" w:color="000000" w:sz="6" w:space="0"/>
+              <w:bottom w:val="single" w:color="000000" w:sz="6" w:space="0"/>
+              <w:right w:val="single" w:color="000000" w:sz="6" w:space="0"/>
+            </w:tcBorders>
+            <w:tcW w:w="5984" w:type="dxa"/>
+            <w:vAlign w:val="center"/>
+            <w:textDirection w:val="lrTb"/>
+            <w:noWrap w:val="false"/>
+          </w:tcPr>
+          <w:p>
+            <w:pPr>
+              <w:spacing w:line="259" w:lineRule="auto"/>
+            </w:pPr>
+            <w:r>
+              <w:rPr>
+                <w:rFonts w:ascii="Arial" w:hAnsi="Arial" w:cs="Arial" w:eastAsia="Arial"/>
+                <w:b/>
+              </w:rPr>
+              <w:t xml:space="preserve">Usuario</w:t>
+            </w:r>
+            <w:r>
+              <w:rPr>
+                <w:rFonts w:ascii="Calibri" w:hAnsi="Calibri" w:cs="Calibri" w:eastAsia="Calibri"/>
+              </w:rPr>
+              <w:t xml:space="preserve">​</w:t>
+            </w:r>
+            <w:r>
+              <w:t xml:space="preserve">: Scrum Master </w:t>
+            </w:r>
+            <w:r/>
+          </w:p>
+        </w:tc>
+      </w:tr>
+      <w:tr>
+        <w:trPr>
+          <w:trHeight w:val="494"/>
+        </w:trPr>
+        <w:tc>
+          <w:tcPr>
+            <w:gridSpan w:val="3"/>
+            <w:tcBorders>
+              <w:top w:val="single" w:color="000000" w:sz="6" w:space="0"/>
+              <w:left w:val="single" w:color="000000" w:sz="6" w:space="0"/>
+              <w:bottom w:val="single" w:color="000000" w:sz="6" w:space="0"/>
+              <w:right w:val="single" w:color="000000" w:sz="6" w:space="0"/>
+            </w:tcBorders>
+            <w:tcW w:w="8992" w:type="dxa"/>
+            <w:vAlign w:val="center"/>
+            <w:textDirection w:val="lrTb"/>
+            <w:noWrap w:val="false"/>
+          </w:tcPr>
+          <w:p>
+            <w:pPr>
+              <w:ind w:left="2"/>
+              <w:spacing w:line="259" w:lineRule="auto"/>
+            </w:pPr>
+            <w:r>
+              <w:rPr>
+                <w:rFonts w:ascii="Arial" w:hAnsi="Arial" w:cs="Arial" w:eastAsia="Arial"/>
+                <w:b/>
+              </w:rPr>
+              <w:t xml:space="preserve">Nombre</w:t>
+            </w:r>
+            <w:r>
+              <w:rPr>
+                <w:rFonts w:ascii="Calibri" w:hAnsi="Calibri" w:cs="Calibri" w:eastAsia="Calibri"/>
+              </w:rPr>
+              <w:t xml:space="preserve">​</w:t>
+            </w:r>
+            <w:r>
+              <w:t xml:space="preserve"> </w:t>
+            </w:r>
+            <w:r>
+              <w:rPr>
+                <w:rFonts w:ascii="Calibri" w:hAnsi="Calibri" w:cs="Calibri" w:eastAsia="Calibri"/>
+              </w:rPr>
+              <w:t xml:space="preserve">​</w:t>
+            </w:r>
+            <w:r>
+              <w:rPr>
+                <w:rFonts w:ascii="Arial" w:hAnsi="Arial" w:cs="Arial" w:eastAsia="Arial"/>
+                <w:b/>
+              </w:rPr>
+              <w:t xml:space="preserve">historia</w:t>
+            </w:r>
+            <w:r>
+              <w:rPr>
+                <w:rFonts w:ascii="Calibri" w:hAnsi="Calibri" w:cs="Calibri" w:eastAsia="Calibri"/>
+              </w:rPr>
+              <w:t xml:space="preserve">​</w:t>
+            </w:r>
+            <w:r>
+              <w:t xml:space="preserve">: Registro entrada/salida </w:t>
+            </w:r>
+            <w:r/>
+          </w:p>
+        </w:tc>
+      </w:tr>
+      <w:tr>
+        <w:trPr>
+          <w:trHeight w:val="763"/>
+        </w:trPr>
+        <w:tc>
+          <w:tcPr>
+            <w:gridSpan w:val="2"/>
+            <w:tcBorders>
+              <w:top w:val="single" w:color="000000" w:sz="6" w:space="0"/>
+              <w:left w:val="single" w:color="000000" w:sz="6" w:space="0"/>
+              <w:bottom w:val="single" w:color="000000" w:sz="6" w:space="0"/>
+              <w:right w:val="single" w:color="000000" w:sz="6" w:space="0"/>
+            </w:tcBorders>
+            <w:tcW w:w="4490" w:type="dxa"/>
+            <w:vAlign w:val="center"/>
+            <w:textDirection w:val="lrTb"/>
+            <w:noWrap w:val="false"/>
+          </w:tcPr>
+          <w:p>
+            <w:pPr>
+              <w:ind w:left="2" w:right="1629"/>
+              <w:spacing w:line="259" w:lineRule="auto"/>
+            </w:pPr>
+            <w:r>
+              <w:rPr>
+                <w:rFonts w:ascii="Arial" w:hAnsi="Arial" w:cs="Arial" w:eastAsia="Arial"/>
+                <w:b/>
+              </w:rPr>
+              <w:t xml:space="preserve">Prioridad</w:t>
+            </w:r>
+            <w:r>
+              <w:rPr>
+                <w:rFonts w:ascii="Calibri" w:hAnsi="Calibri" w:cs="Calibri" w:eastAsia="Calibri"/>
+              </w:rPr>
+              <w:t xml:space="preserve">​</w:t>
+            </w:r>
+            <w:r>
+              <w:t xml:space="preserve"> </w:t>
+            </w:r>
+            <w:r>
+              <w:rPr>
+                <w:rFonts w:ascii="Calibri" w:hAnsi="Calibri" w:cs="Calibri" w:eastAsia="Calibri"/>
+              </w:rPr>
+              <w:t xml:space="preserve">​</w:t>
+            </w:r>
+            <w:r>
+              <w:rPr>
+                <w:rFonts w:ascii="Arial" w:hAnsi="Arial" w:cs="Arial" w:eastAsia="Arial"/>
+                <w:b/>
+              </w:rPr>
+              <w:t xml:space="preserve">en negocio</w:t>
+            </w:r>
+            <w:r>
+              <w:rPr>
+                <w:rFonts w:ascii="Calibri" w:hAnsi="Calibri" w:cs="Calibri" w:eastAsia="Calibri"/>
+              </w:rPr>
+              <w:t xml:space="preserve">​</w:t>
+            </w:r>
+            <w:r>
+              <w:t xml:space="preserve">: Alta </w:t>
+            </w:r>
+            <w:r/>
+          </w:p>
+        </w:tc>
+        <w:tc>
+          <w:tcPr>
+            <w:tcBorders>
+              <w:top w:val="single" w:color="000000" w:sz="6" w:space="0"/>
+              <w:left w:val="single" w:color="000000" w:sz="6" w:space="0"/>
+              <w:bottom w:val="single" w:color="000000" w:sz="6" w:space="0"/>
+              <w:right w:val="single" w:color="000000" w:sz="6" w:space="0"/>
+            </w:tcBorders>
+            <w:tcW w:w="4502" w:type="dxa"/>
+            <w:vAlign w:val="center"/>
+            <w:textDirection w:val="lrTb"/>
+            <w:noWrap w:val="false"/>
+          </w:tcPr>
+          <w:p>
+            <w:pPr>
+              <w:ind w:right="1596"/>
+              <w:spacing w:line="259" w:lineRule="auto"/>
+            </w:pPr>
+            <w:r>
+              <w:rPr>
+                <w:rFonts w:ascii="Arial" w:hAnsi="Arial" w:cs="Arial" w:eastAsia="Arial"/>
+                <w:b/>
+              </w:rPr>
+              <w:t xml:space="preserve">Riesgo en desarrollo</w:t>
+            </w:r>
+            <w:r>
+              <w:rPr>
+                <w:rFonts w:ascii="Calibri" w:hAnsi="Calibri" w:cs="Calibri" w:eastAsia="Calibri"/>
+              </w:rPr>
+              <w:t xml:space="preserve">​</w:t>
+            </w:r>
+            <w:r>
+              <w:t xml:space="preserve">: Baja </w:t>
+            </w:r>
+            <w:r/>
+          </w:p>
+        </w:tc>
+      </w:tr>
+      <w:tr>
+        <w:trPr>
+          <w:trHeight w:val="494"/>
+        </w:trPr>
+        <w:tc>
+          <w:tcPr>
+            <w:gridSpan w:val="2"/>
+            <w:tcBorders>
+              <w:top w:val="single" w:color="000000" w:sz="6" w:space="0"/>
+              <w:left w:val="single" w:color="000000" w:sz="6" w:space="0"/>
+              <w:bottom w:val="single" w:color="000000" w:sz="6" w:space="0"/>
+              <w:right w:val="single" w:color="000000" w:sz="6" w:space="0"/>
+            </w:tcBorders>
+            <w:tcW w:w="4490" w:type="dxa"/>
+            <w:vAlign w:val="center"/>
+            <w:textDirection w:val="lrTb"/>
+            <w:noWrap w:val="false"/>
+          </w:tcPr>
+          <w:p>
+            <w:pPr>
+              <w:ind w:left="2"/>
+              <w:spacing w:line="259" w:lineRule="auto"/>
+            </w:pPr>
+            <w:r>
+              <w:rPr>
+                <w:rFonts w:ascii="Arial" w:hAnsi="Arial" w:cs="Arial" w:eastAsia="Arial"/>
+                <w:b/>
+              </w:rPr>
+              <w:t xml:space="preserve">Puntos estimados</w:t>
+            </w:r>
+            <w:r>
+              <w:rPr>
+                <w:rFonts w:ascii="Calibri" w:hAnsi="Calibri" w:cs="Calibri" w:eastAsia="Calibri"/>
+              </w:rPr>
+              <w:t xml:space="preserve">​</w:t>
+            </w:r>
+            <w:r>
+              <w:t xml:space="preserve">: 50 </w:t>
+            </w:r>
+            <w:r/>
+          </w:p>
+        </w:tc>
+        <w:tc>
+          <w:tcPr>
+            <w:tcBorders>
+              <w:top w:val="single" w:color="000000" w:sz="6" w:space="0"/>
+              <w:left w:val="single" w:color="000000" w:sz="6" w:space="0"/>
+              <w:bottom w:val="single" w:color="000000" w:sz="6" w:space="0"/>
+              <w:right w:val="single" w:color="000000" w:sz="6" w:space="0"/>
+            </w:tcBorders>
+            <w:tcW w:w="4502" w:type="dxa"/>
+            <w:vAlign w:val="center"/>
+            <w:textDirection w:val="lrTb"/>
+            <w:noWrap w:val="false"/>
+          </w:tcPr>
+          <w:p>
+            <w:pPr>
+              <w:spacing w:line="259" w:lineRule="auto"/>
+            </w:pPr>
+            <w:r>
+              <w:rPr>
+                <w:rFonts w:ascii="Arial" w:hAnsi="Arial" w:cs="Arial" w:eastAsia="Arial"/>
+                <w:b/>
+              </w:rPr>
+              <w:t xml:space="preserve">Iteración asignada</w:t>
+            </w:r>
+            <w:r>
+              <w:rPr>
+                <w:rFonts w:ascii="Calibri" w:hAnsi="Calibri" w:cs="Calibri" w:eastAsia="Calibri"/>
+              </w:rPr>
+              <w:t xml:space="preserve">​</w:t>
+            </w:r>
+            <w:r>
+              <w:t xml:space="preserve">:  </w:t>
+            </w:r>
+            <w:r/>
+          </w:p>
+        </w:tc>
+      </w:tr>
+      <w:tr>
+        <w:trPr>
+          <w:trHeight w:val="494"/>
+        </w:trPr>
+        <w:tc>
+          <w:tcPr>
+            <w:gridSpan w:val="3"/>
+            <w:tcBorders>
+              <w:top w:val="single" w:color="000000" w:sz="6" w:space="0"/>
+              <w:left w:val="single" w:color="000000" w:sz="6" w:space="0"/>
+              <w:bottom w:val="single" w:color="000000" w:sz="6" w:space="0"/>
+              <w:right w:val="single" w:color="000000" w:sz="6" w:space="0"/>
+            </w:tcBorders>
+            <w:tcW w:w="8992" w:type="dxa"/>
+            <w:vAlign w:val="center"/>
+            <w:textDirection w:val="lrTb"/>
+            <w:noWrap w:val="false"/>
+          </w:tcPr>
+          <w:p>
+            <w:pPr>
+              <w:ind w:left="2"/>
+              <w:spacing w:line="259" w:lineRule="auto"/>
+            </w:pPr>
+            <w:r>
+              <w:rPr>
+                <w:rFonts w:ascii="Arial" w:hAnsi="Arial" w:cs="Arial" w:eastAsia="Arial"/>
+                <w:b/>
+              </w:rPr>
+              <w:t xml:space="preserve">Programador responsable</w:t>
+            </w:r>
+            <w:r>
+              <w:rPr>
+                <w:rFonts w:ascii="Calibri" w:hAnsi="Calibri" w:cs="Calibri" w:eastAsia="Calibri"/>
+              </w:rPr>
+              <w:t xml:space="preserve">​</w:t>
+            </w:r>
+            <w:r>
+              <w:t xml:space="preserve">: </w:t>
+            </w:r>
+            <w:r>
+              <w:t xml:space="preserve">DANIEL CARMONA</w:t>
+            </w:r>
+            <w:r/>
+          </w:p>
+        </w:tc>
+      </w:tr>
+      <w:tr>
+        <w:trPr>
+          <w:trHeight w:val="1032"/>
+        </w:trPr>
+        <w:tc>
+          <w:tcPr>
+            <w:gridSpan w:val="3"/>
+            <w:tcBorders>
+              <w:top w:val="single" w:color="000000" w:sz="6" w:space="0"/>
+              <w:left w:val="single" w:color="000000" w:sz="6" w:space="0"/>
+              <w:bottom w:val="single" w:color="000000" w:sz="6" w:space="0"/>
+              <w:right w:val="single" w:color="000000" w:sz="6" w:space="0"/>
+            </w:tcBorders>
+            <w:tcW w:w="8992" w:type="dxa"/>
+            <w:vAlign w:val="center"/>
+            <w:textDirection w:val="lrTb"/>
+            <w:noWrap w:val="false"/>
+          </w:tcPr>
+          <w:p>
+            <w:pPr>
+              <w:ind w:left="2"/>
+              <w:spacing w:after="112" w:line="259" w:lineRule="auto"/>
+            </w:pPr>
+            <w:r>
+              <w:rPr>
+                <w:rFonts w:ascii="Arial" w:hAnsi="Arial" w:cs="Arial" w:eastAsia="Arial"/>
+                <w:b/>
+              </w:rPr>
+              <w:t xml:space="preserve">Descripción</w:t>
+            </w:r>
+            <w:r>
+              <w:rPr>
+                <w:rFonts w:ascii="Calibri" w:hAnsi="Calibri" w:cs="Calibri" w:eastAsia="Calibri"/>
+              </w:rPr>
+              <w:t xml:space="preserve">​</w:t>
+            </w:r>
+            <w:r>
+              <w:t xml:space="preserve">: </w:t>
+            </w:r>
+            <w:r/>
+          </w:p>
+          <w:p>
+            <w:pPr>
+              <w:ind w:left="2"/>
+              <w:spacing w:line="259" w:lineRule="auto"/>
+            </w:pPr>
+            <w:r>
+              <w:t xml:space="preserve">Generar el módulo en la aplicación de parqueaderos, que permita Actualizar el  registro de entrada/salida de los vehiculos.</w:t>
+            </w:r>
+            <w:r>
+              <w:t xml:space="preserve"> </w:t>
+            </w:r>
+            <w:r/>
+          </w:p>
+        </w:tc>
+      </w:tr>
+    </w:tbl>
+    <w:p>
+      <w:pPr>
+        <w:spacing w:after="27" w:line="259" w:lineRule="auto"/>
+      </w:pPr>
+      <w:r/>
+      <w:r/>
+    </w:p>
     <w:p>
       <w:pPr>
         <w:spacing w:line="259" w:lineRule="auto"/>
@@ -1271,7 +1778,7 @@
     </w:p>
     <w:tbl>
       <w:tblPr>
-        <w:tblStyle w:val="620"/>
+        <w:tblStyle w:val="825"/>
         <w:tblW w:w="9065" w:type="dxa"/>
         <w:tblInd w:w="6" w:type="dxa"/>
         <w:tblLayout w:type="fixed"/>
@@ -1361,7 +1868,7 @@
               <w:t xml:space="preserve">: </w:t>
             </w:r>
             <w:r>
-              <w:t xml:space="preserve">03</w:t>
+              <w:t xml:space="preserve">04</w:t>
             </w:r>
             <w:r/>
           </w:p>
@@ -1899,7 +2406,6 @@
       <w:pPr>
         <w:spacing w:after="0" w:line="240" w:lineRule="auto"/>
       </w:pPr>
-      <w:r/>
       <w:r>
         <w:separator/>
       </w:r>
@@ -1911,7 +2417,6 @@
       <w:pPr>
         <w:spacing w:after="0" w:line="240" w:lineRule="auto"/>
       </w:pPr>
-      <w:r/>
       <w:r>
         <w:continuationSeparator/>
       </w:r>
@@ -1928,7 +2433,6 @@
       <w:pPr>
         <w:spacing w:after="0" w:line="240" w:lineRule="auto"/>
       </w:pPr>
-      <w:r/>
       <w:r>
         <w:separator/>
       </w:r>
@@ -1940,7 +2444,6 @@
       <w:pPr>
         <w:spacing w:after="0" w:line="240" w:lineRule="auto"/>
       </w:pPr>
-      <w:r/>
       <w:r>
         <w:continuationSeparator/>
       </w:r>
@@ -2243,10 +2746,10 @@
     <w:lsdException w:name="Bibliography" w:uiPriority="37"/>
     <w:lsdException w:name="TOC Heading" w:uiPriority="39" w:qFormat="1"/>
   </w:latentStyles>
-  <w:style w:type="character" w:styleId="12">
+  <w:style w:type="character" w:styleId="642">
     <w:name w:val="Heading 1 Char"/>
-    <w:basedOn w:val="613"/>
-    <w:link w:val="607"/>
+    <w:basedOn w:val="818"/>
+    <w:link w:val="812"/>
     <w:uiPriority w:val="9"/>
     <w:rPr>
       <w:rFonts w:ascii="Arial" w:hAnsi="Arial" w:cs="Arial" w:eastAsia="Arial"/>
@@ -2254,20 +2757,20 @@
       <w:szCs w:val="40"/>
     </w:rPr>
   </w:style>
-  <w:style w:type="character" w:styleId="14">
+  <w:style w:type="character" w:styleId="643">
     <w:name w:val="Heading 2 Char"/>
-    <w:basedOn w:val="613"/>
-    <w:link w:val="608"/>
+    <w:basedOn w:val="818"/>
+    <w:link w:val="813"/>
     <w:uiPriority w:val="9"/>
     <w:rPr>
       <w:rFonts w:ascii="Arial" w:hAnsi="Arial" w:cs="Arial" w:eastAsia="Arial"/>
       <w:sz w:val="34"/>
     </w:rPr>
   </w:style>
-  <w:style w:type="character" w:styleId="16">
+  <w:style w:type="character" w:styleId="644">
     <w:name w:val="Heading 3 Char"/>
-    <w:basedOn w:val="613"/>
-    <w:link w:val="609"/>
+    <w:basedOn w:val="818"/>
+    <w:link w:val="814"/>
     <w:uiPriority w:val="9"/>
     <w:rPr>
       <w:rFonts w:ascii="Arial" w:hAnsi="Arial" w:cs="Arial" w:eastAsia="Arial"/>
@@ -2275,10 +2778,10 @@
       <w:szCs w:val="30"/>
     </w:rPr>
   </w:style>
-  <w:style w:type="character" w:styleId="18">
+  <w:style w:type="character" w:styleId="645">
     <w:name w:val="Heading 4 Char"/>
-    <w:basedOn w:val="613"/>
-    <w:link w:val="610"/>
+    <w:basedOn w:val="818"/>
+    <w:link w:val="815"/>
     <w:uiPriority w:val="9"/>
     <w:rPr>
       <w:rFonts w:ascii="Arial" w:hAnsi="Arial" w:cs="Arial" w:eastAsia="Arial"/>
@@ -2288,10 +2791,10 @@
       <w:szCs w:val="26"/>
     </w:rPr>
   </w:style>
-  <w:style w:type="character" w:styleId="20">
+  <w:style w:type="character" w:styleId="646">
     <w:name w:val="Heading 5 Char"/>
-    <w:basedOn w:val="613"/>
-    <w:link w:val="611"/>
+    <w:basedOn w:val="818"/>
+    <w:link w:val="816"/>
     <w:uiPriority w:val="9"/>
     <w:rPr>
       <w:rFonts w:ascii="Arial" w:hAnsi="Arial" w:cs="Arial" w:eastAsia="Arial"/>
@@ -2301,10 +2804,10 @@
       <w:szCs w:val="24"/>
     </w:rPr>
   </w:style>
-  <w:style w:type="character" w:styleId="22">
+  <w:style w:type="character" w:styleId="647">
     <w:name w:val="Heading 6 Char"/>
-    <w:basedOn w:val="613"/>
-    <w:link w:val="612"/>
+    <w:basedOn w:val="818"/>
+    <w:link w:val="817"/>
     <w:uiPriority w:val="9"/>
     <w:rPr>
       <w:rFonts w:ascii="Arial" w:hAnsi="Arial" w:cs="Arial" w:eastAsia="Arial"/>
@@ -2314,11 +2817,11 @@
       <w:szCs w:val="22"/>
     </w:rPr>
   </w:style>
-  <w:style w:type="paragraph" w:styleId="23">
+  <w:style w:type="paragraph" w:styleId="648">
     <w:name w:val="Heading 7"/>
-    <w:basedOn w:val="606"/>
-    <w:next w:val="606"/>
-    <w:link w:val="24"/>
+    <w:basedOn w:val="811"/>
+    <w:next w:val="811"/>
+    <w:link w:val="649"/>
     <w:uiPriority w:val="9"/>
     <w:unhideWhenUsed/>
     <w:qFormat/>
@@ -2338,10 +2841,10 @@
       <w:szCs w:val="22"/>
     </w:rPr>
   </w:style>
-  <w:style w:type="character" w:styleId="24">
+  <w:style w:type="character" w:styleId="649">
     <w:name w:val="Heading 7 Char"/>
-    <w:basedOn w:val="613"/>
-    <w:link w:val="23"/>
+    <w:basedOn w:val="818"/>
+    <w:link w:val="648"/>
     <w:uiPriority w:val="9"/>
     <w:rPr>
       <w:rFonts w:ascii="Arial" w:hAnsi="Arial" w:cs="Arial" w:eastAsia="Arial"/>
@@ -2353,11 +2856,11 @@
       <w:szCs w:val="22"/>
     </w:rPr>
   </w:style>
-  <w:style w:type="paragraph" w:styleId="25">
+  <w:style w:type="paragraph" w:styleId="650">
     <w:name w:val="Heading 8"/>
-    <w:basedOn w:val="606"/>
-    <w:next w:val="606"/>
-    <w:link w:val="26"/>
+    <w:basedOn w:val="811"/>
+    <w:next w:val="811"/>
+    <w:link w:val="651"/>
     <w:uiPriority w:val="9"/>
     <w:unhideWhenUsed/>
     <w:qFormat/>
@@ -2375,10 +2878,10 @@
       <w:szCs w:val="22"/>
     </w:rPr>
   </w:style>
-  <w:style w:type="character" w:styleId="26">
+  <w:style w:type="character" w:styleId="651">
     <w:name w:val="Heading 8 Char"/>
-    <w:basedOn w:val="613"/>
-    <w:link w:val="25"/>
+    <w:basedOn w:val="818"/>
+    <w:link w:val="650"/>
     <w:uiPriority w:val="9"/>
     <w:rPr>
       <w:rFonts w:ascii="Arial" w:hAnsi="Arial" w:cs="Arial" w:eastAsia="Arial"/>
@@ -2388,11 +2891,11 @@
       <w:szCs w:val="22"/>
     </w:rPr>
   </w:style>
-  <w:style w:type="paragraph" w:styleId="27">
+  <w:style w:type="paragraph" w:styleId="652">
     <w:name w:val="Heading 9"/>
-    <w:basedOn w:val="606"/>
-    <w:next w:val="606"/>
-    <w:link w:val="28"/>
+    <w:basedOn w:val="811"/>
+    <w:next w:val="811"/>
+    <w:link w:val="653"/>
     <w:uiPriority w:val="9"/>
     <w:unhideWhenUsed/>
     <w:qFormat/>
@@ -2410,10 +2913,10 @@
       <w:szCs w:val="21"/>
     </w:rPr>
   </w:style>
-  <w:style w:type="character" w:styleId="28">
+  <w:style w:type="character" w:styleId="653">
     <w:name w:val="Heading 9 Char"/>
-    <w:basedOn w:val="613"/>
-    <w:link w:val="27"/>
+    <w:basedOn w:val="818"/>
+    <w:link w:val="652"/>
     <w:uiPriority w:val="9"/>
     <w:rPr>
       <w:rFonts w:ascii="Arial" w:hAnsi="Arial" w:cs="Arial" w:eastAsia="Arial"/>
@@ -2423,9 +2926,9 @@
       <w:szCs w:val="21"/>
     </w:rPr>
   </w:style>
-  <w:style w:type="paragraph" w:styleId="29">
+  <w:style w:type="paragraph" w:styleId="654">
     <w:name w:val="List Paragraph"/>
-    <w:basedOn w:val="606"/>
+    <w:basedOn w:val="811"/>
     <w:uiPriority w:val="34"/>
     <w:qFormat/>
     <w:pPr>
@@ -2433,7 +2936,7 @@
       <w:ind w:left="720"/>
     </w:pPr>
   </w:style>
-  <w:style w:type="paragraph" w:styleId="31">
+  <w:style w:type="paragraph" w:styleId="655">
     <w:name w:val="No Spacing"/>
     <w:uiPriority w:val="1"/>
     <w:qFormat/>
@@ -2441,31 +2944,31 @@
       <w:spacing w:before="0" w:after="0" w:line="240" w:lineRule="auto"/>
     </w:pPr>
   </w:style>
-  <w:style w:type="character" w:styleId="33">
+  <w:style w:type="character" w:styleId="656">
     <w:name w:val="Title Char"/>
-    <w:basedOn w:val="613"/>
-    <w:link w:val="617"/>
+    <w:basedOn w:val="818"/>
+    <w:link w:val="822"/>
     <w:uiPriority w:val="10"/>
     <w:rPr>
       <w:sz w:val="48"/>
       <w:szCs w:val="48"/>
     </w:rPr>
   </w:style>
-  <w:style w:type="character" w:styleId="35">
+  <w:style w:type="character" w:styleId="657">
     <w:name w:val="Subtitle Char"/>
-    <w:basedOn w:val="613"/>
-    <w:link w:val="618"/>
+    <w:basedOn w:val="818"/>
+    <w:link w:val="823"/>
     <w:uiPriority w:val="11"/>
     <w:rPr>
       <w:sz w:val="24"/>
       <w:szCs w:val="24"/>
     </w:rPr>
   </w:style>
-  <w:style w:type="paragraph" w:styleId="36">
+  <w:style w:type="paragraph" w:styleId="658">
     <w:name w:val="Quote"/>
-    <w:basedOn w:val="606"/>
-    <w:next w:val="606"/>
-    <w:link w:val="37"/>
+    <w:basedOn w:val="811"/>
+    <w:next w:val="811"/>
+    <w:link w:val="659"/>
     <w:uiPriority w:val="29"/>
     <w:qFormat/>
     <w:pPr>
@@ -2475,19 +2978,19 @@
       <w:i/>
     </w:rPr>
   </w:style>
-  <w:style w:type="character" w:styleId="37">
+  <w:style w:type="character" w:styleId="659">
     <w:name w:val="Quote Char"/>
-    <w:link w:val="36"/>
+    <w:link w:val="658"/>
     <w:uiPriority w:val="29"/>
     <w:rPr>
       <w:i/>
     </w:rPr>
   </w:style>
-  <w:style w:type="paragraph" w:styleId="38">
+  <w:style w:type="paragraph" w:styleId="660">
     <w:name w:val="Intense Quote"/>
-    <w:basedOn w:val="606"/>
-    <w:next w:val="606"/>
-    <w:link w:val="39"/>
+    <w:basedOn w:val="811"/>
+    <w:next w:val="811"/>
+    <w:link w:val="661"/>
     <w:uiPriority w:val="30"/>
     <w:qFormat/>
     <w:pPr>
@@ -2505,18 +3008,18 @@
       <w:i/>
     </w:rPr>
   </w:style>
-  <w:style w:type="character" w:styleId="39">
+  <w:style w:type="character" w:styleId="661">
     <w:name w:val="Intense Quote Char"/>
-    <w:link w:val="38"/>
+    <w:link w:val="660"/>
     <w:uiPriority w:val="30"/>
     <w:rPr>
       <w:i/>
     </w:rPr>
   </w:style>
-  <w:style w:type="paragraph" w:styleId="40">
+  <w:style w:type="paragraph" w:styleId="662">
     <w:name w:val="Header"/>
-    <w:basedOn w:val="606"/>
-    <w:link w:val="41"/>
+    <w:basedOn w:val="811"/>
+    <w:link w:val="663"/>
     <w:uiPriority w:val="99"/>
     <w:unhideWhenUsed/>
     <w:pPr>
@@ -2527,16 +3030,16 @@
       </w:tabs>
     </w:pPr>
   </w:style>
-  <w:style w:type="character" w:styleId="41">
+  <w:style w:type="character" w:styleId="663">
     <w:name w:val="Header Char"/>
-    <w:basedOn w:val="613"/>
-    <w:link w:val="40"/>
+    <w:basedOn w:val="818"/>
+    <w:link w:val="662"/>
     <w:uiPriority w:val="99"/>
   </w:style>
-  <w:style w:type="paragraph" w:styleId="42">
+  <w:style w:type="paragraph" w:styleId="664">
     <w:name w:val="Footer"/>
-    <w:basedOn w:val="606"/>
-    <w:link w:val="45"/>
+    <w:basedOn w:val="811"/>
+    <w:link w:val="667"/>
     <w:uiPriority w:val="99"/>
     <w:unhideWhenUsed/>
     <w:pPr>
@@ -2547,16 +3050,16 @@
       </w:tabs>
     </w:pPr>
   </w:style>
-  <w:style w:type="character" w:styleId="43">
+  <w:style w:type="character" w:styleId="665">
     <w:name w:val="Footer Char"/>
-    <w:basedOn w:val="613"/>
-    <w:link w:val="42"/>
+    <w:basedOn w:val="818"/>
+    <w:link w:val="664"/>
     <w:uiPriority w:val="99"/>
   </w:style>
-  <w:style w:type="paragraph" w:styleId="44">
+  <w:style w:type="paragraph" w:styleId="666">
     <w:name w:val="Caption"/>
-    <w:basedOn w:val="606"/>
-    <w:next w:val="606"/>
+    <w:basedOn w:val="811"/>
+    <w:next w:val="811"/>
     <w:uiPriority w:val="35"/>
     <w:semiHidden/>
     <w:unhideWhenUsed/>
@@ -2572,15 +3075,15 @@
       <w:szCs w:val="18"/>
     </w:rPr>
   </w:style>
-  <w:style w:type="character" w:styleId="45">
+  <w:style w:type="character" w:styleId="667">
     <w:name w:val="Caption Char"/>
-    <w:basedOn w:val="44"/>
-    <w:link w:val="42"/>
+    <w:basedOn w:val="666"/>
+    <w:link w:val="664"/>
     <w:uiPriority w:val="99"/>
   </w:style>
-  <w:style w:type="table" w:styleId="47">
+  <w:style w:type="table" w:styleId="668">
     <w:name w:val="Table Grid Light"/>
-    <w:basedOn w:val="614"/>
+    <w:basedOn w:val="819"/>
     <w:uiPriority w:val="59"/>
     <w:pPr>
       <w:spacing w:after="0" w:line="240" w:lineRule="auto"/>
@@ -2603,9 +3106,9 @@
       </w:tblCellMar>
     </w:tblPr>
   </w:style>
-  <w:style w:type="table" w:styleId="48">
+  <w:style w:type="table" w:styleId="669">
     <w:name w:val="Plain Table 1"/>
-    <w:basedOn w:val="614"/>
+    <w:basedOn w:val="819"/>
     <w:uiPriority w:val="59"/>
     <w:pPr>
       <w:spacing w:after="0" w:line="240" w:lineRule="auto"/>
@@ -2670,9 +3173,9 @@
       </w:rPr>
     </w:tblStylePr>
   </w:style>
-  <w:style w:type="table" w:styleId="49">
+  <w:style w:type="table" w:styleId="670">
     <w:name w:val="Plain Table 2"/>
-    <w:basedOn w:val="614"/>
+    <w:basedOn w:val="819"/>
     <w:uiPriority w:val="59"/>
     <w:pPr>
       <w:spacing w:after="0" w:line="240" w:lineRule="auto"/>
@@ -2755,9 +3258,9 @@
       </w:rPr>
     </w:tblStylePr>
   </w:style>
-  <w:style w:type="table" w:styleId="50">
+  <w:style w:type="table" w:styleId="671">
     <w:name w:val="Plain Table 3"/>
-    <w:basedOn w:val="614"/>
+    <w:basedOn w:val="819"/>
     <w:uiPriority w:val="99"/>
     <w:pPr>
       <w:spacing w:after="0" w:line="240" w:lineRule="auto"/>
@@ -2832,9 +3335,9 @@
       </w:rPr>
     </w:tblStylePr>
   </w:style>
-  <w:style w:type="table" w:styleId="51">
+  <w:style w:type="table" w:styleId="672">
     <w:name w:val="Plain Table 4"/>
-    <w:basedOn w:val="614"/>
+    <w:basedOn w:val="819"/>
     <w:uiPriority w:val="99"/>
     <w:pPr>
       <w:spacing w:after="0" w:line="240" w:lineRule="auto"/>
@@ -2889,9 +3392,9 @@
       </w:rPr>
     </w:tblStylePr>
   </w:style>
-  <w:style w:type="table" w:styleId="52">
+  <w:style w:type="table" w:styleId="673">
     <w:name w:val="Plain Table 5"/>
-    <w:basedOn w:val="614"/>
+    <w:basedOn w:val="819"/>
     <w:uiPriority w:val="99"/>
     <w:pPr>
       <w:spacing w:after="0" w:line="240" w:lineRule="auto"/>
@@ -2977,9 +3480,9 @@
       </w:tcPr>
     </w:tblStylePr>
   </w:style>
-  <w:style w:type="table" w:styleId="53">
+  <w:style w:type="table" w:styleId="674">
     <w:name w:val="Grid Table 1 Light"/>
-    <w:basedOn w:val="614"/>
+    <w:basedOn w:val="819"/>
     <w:uiPriority w:val="99"/>
     <w:pPr>
       <w:spacing w:after="0" w:line="240" w:lineRule="auto"/>
@@ -3042,9 +3545,9 @@
       </w:rPr>
     </w:tblStylePr>
   </w:style>
-  <w:style w:type="table" w:styleId="54">
+  <w:style w:type="table" w:styleId="675">
     <w:name w:val="Grid Table 1 Light - Accent 1"/>
-    <w:basedOn w:val="614"/>
+    <w:basedOn w:val="819"/>
     <w:uiPriority w:val="99"/>
     <w:pPr>
       <w:spacing w:after="0" w:line="240" w:lineRule="auto"/>
@@ -3107,9 +3610,9 @@
       </w:rPr>
     </w:tblStylePr>
   </w:style>
-  <w:style w:type="table" w:styleId="55">
+  <w:style w:type="table" w:styleId="676">
     <w:name w:val="Grid Table 1 Light - Accent 2"/>
-    <w:basedOn w:val="614"/>
+    <w:basedOn w:val="819"/>
     <w:uiPriority w:val="99"/>
     <w:pPr>
       <w:spacing w:after="0" w:line="240" w:lineRule="auto"/>
@@ -3172,9 +3675,9 @@
       </w:rPr>
     </w:tblStylePr>
   </w:style>
-  <w:style w:type="table" w:styleId="56">
+  <w:style w:type="table" w:styleId="677">
     <w:name w:val="Grid Table 1 Light - Accent 3"/>
-    <w:basedOn w:val="614"/>
+    <w:basedOn w:val="819"/>
     <w:uiPriority w:val="99"/>
     <w:pPr>
       <w:spacing w:after="0" w:line="240" w:lineRule="auto"/>
@@ -3237,9 +3740,9 @@
       </w:rPr>
     </w:tblStylePr>
   </w:style>
-  <w:style w:type="table" w:styleId="57">
+  <w:style w:type="table" w:styleId="678">
     <w:name w:val="Grid Table 1 Light - Accent 4"/>
-    <w:basedOn w:val="614"/>
+    <w:basedOn w:val="819"/>
     <w:uiPriority w:val="99"/>
     <w:pPr>
       <w:spacing w:after="0" w:line="240" w:lineRule="auto"/>
@@ -3302,9 +3805,9 @@
       </w:rPr>
     </w:tblStylePr>
   </w:style>
-  <w:style w:type="table" w:styleId="58">
+  <w:style w:type="table" w:styleId="679">
     <w:name w:val="Grid Table 1 Light - Accent 5"/>
-    <w:basedOn w:val="614"/>
+    <w:basedOn w:val="819"/>
     <w:uiPriority w:val="99"/>
     <w:pPr>
       <w:spacing w:after="0" w:line="240" w:lineRule="auto"/>
@@ -3367,9 +3870,9 @@
       </w:rPr>
     </w:tblStylePr>
   </w:style>
-  <w:style w:type="table" w:styleId="59">
+  <w:style w:type="table" w:styleId="680">
     <w:name w:val="Grid Table 1 Light - Accent 6"/>
-    <w:basedOn w:val="614"/>
+    <w:basedOn w:val="819"/>
     <w:uiPriority w:val="99"/>
     <w:pPr>
       <w:spacing w:after="0" w:line="240" w:lineRule="auto"/>
@@ -3432,9 +3935,9 @@
       </w:rPr>
     </w:tblStylePr>
   </w:style>
-  <w:style w:type="table" w:styleId="60">
+  <w:style w:type="table" w:styleId="681">
     <w:name w:val="Grid Table 2"/>
-    <w:basedOn w:val="614"/>
+    <w:basedOn w:val="819"/>
     <w:uiPriority w:val="99"/>
     <w:pPr>
       <w:spacing w:after="0" w:line="240" w:lineRule="auto"/>
@@ -3512,9 +4015,9 @@
       </w:tcPr>
     </w:tblStylePr>
   </w:style>
-  <w:style w:type="table" w:styleId="61">
+  <w:style w:type="table" w:styleId="682">
     <w:name w:val="Grid Table 2 - Accent 1"/>
-    <w:basedOn w:val="614"/>
+    <w:basedOn w:val="819"/>
     <w:uiPriority w:val="99"/>
     <w:pPr>
       <w:spacing w:after="0" w:line="240" w:lineRule="auto"/>
@@ -3592,9 +4095,9 @@
       </w:tcPr>
     </w:tblStylePr>
   </w:style>
-  <w:style w:type="table" w:styleId="62">
+  <w:style w:type="table" w:styleId="683">
     <w:name w:val="Grid Table 2 - Accent 2"/>
-    <w:basedOn w:val="614"/>
+    <w:basedOn w:val="819"/>
     <w:uiPriority w:val="99"/>
     <w:pPr>
       <w:spacing w:after="0" w:line="240" w:lineRule="auto"/>
@@ -3672,9 +4175,9 @@
       </w:tcPr>
     </w:tblStylePr>
   </w:style>
-  <w:style w:type="table" w:styleId="63">
+  <w:style w:type="table" w:styleId="684">
     <w:name w:val="Grid Table 2 - Accent 3"/>
-    <w:basedOn w:val="614"/>
+    <w:basedOn w:val="819"/>
     <w:uiPriority w:val="99"/>
     <w:pPr>
       <w:spacing w:after="0" w:line="240" w:lineRule="auto"/>
@@ -3752,9 +4255,9 @@
       </w:tcPr>
     </w:tblStylePr>
   </w:style>
-  <w:style w:type="table" w:styleId="64">
+  <w:style w:type="table" w:styleId="685">
     <w:name w:val="Grid Table 2 - Accent 4"/>
-    <w:basedOn w:val="614"/>
+    <w:basedOn w:val="819"/>
     <w:uiPriority w:val="99"/>
     <w:pPr>
       <w:spacing w:after="0" w:line="240" w:lineRule="auto"/>
@@ -3832,9 +4335,9 @@
       </w:tcPr>
     </w:tblStylePr>
   </w:style>
-  <w:style w:type="table" w:styleId="65">
+  <w:style w:type="table" w:styleId="686">
     <w:name w:val="Grid Table 2 - Accent 5"/>
-    <w:basedOn w:val="614"/>
+    <w:basedOn w:val="819"/>
     <w:uiPriority w:val="99"/>
     <w:pPr>
       <w:spacing w:after="0" w:line="240" w:lineRule="auto"/>
@@ -3912,9 +4415,9 @@
       </w:tcPr>
     </w:tblStylePr>
   </w:style>
-  <w:style w:type="table" w:styleId="66">
+  <w:style w:type="table" w:styleId="687">
     <w:name w:val="Grid Table 2 - Accent 6"/>
-    <w:basedOn w:val="614"/>
+    <w:basedOn w:val="819"/>
     <w:uiPriority w:val="99"/>
     <w:pPr>
       <w:spacing w:after="0" w:line="240" w:lineRule="auto"/>
@@ -3992,9 +4495,9 @@
       </w:tcPr>
     </w:tblStylePr>
   </w:style>
-  <w:style w:type="table" w:styleId="67">
+  <w:style w:type="table" w:styleId="688">
     <w:name w:val="Grid Table 3"/>
-    <w:basedOn w:val="614"/>
+    <w:basedOn w:val="819"/>
     <w:uiPriority w:val="99"/>
     <w:pPr>
       <w:spacing w:after="0" w:line="240" w:lineRule="auto"/>
@@ -4093,9 +4596,9 @@
       </w:tcPr>
     </w:tblStylePr>
   </w:style>
-  <w:style w:type="table" w:styleId="68">
+  <w:style w:type="table" w:styleId="689">
     <w:name w:val="Grid Table 3 - Accent 1"/>
-    <w:basedOn w:val="614"/>
+    <w:basedOn w:val="819"/>
     <w:uiPriority w:val="99"/>
     <w:pPr>
       <w:spacing w:after="0" w:line="240" w:lineRule="auto"/>
@@ -4194,9 +4697,9 @@
       </w:tcPr>
     </w:tblStylePr>
   </w:style>
-  <w:style w:type="table" w:styleId="69">
+  <w:style w:type="table" w:styleId="690">
     <w:name w:val="Grid Table 3 - Accent 2"/>
-    <w:basedOn w:val="614"/>
+    <w:basedOn w:val="819"/>
     <w:uiPriority w:val="99"/>
     <w:pPr>
       <w:spacing w:after="0" w:line="240" w:lineRule="auto"/>
@@ -4295,9 +4798,9 @@
       </w:tcPr>
     </w:tblStylePr>
   </w:style>
-  <w:style w:type="table" w:styleId="70">
+  <w:style w:type="table" w:styleId="691">
     <w:name w:val="Grid Table 3 - Accent 3"/>
-    <w:basedOn w:val="614"/>
+    <w:basedOn w:val="819"/>
     <w:uiPriority w:val="99"/>
     <w:pPr>
       <w:spacing w:after="0" w:line="240" w:lineRule="auto"/>
@@ -4396,9 +4899,9 @@
       </w:tcPr>
     </w:tblStylePr>
   </w:style>
-  <w:style w:type="table" w:styleId="71">
+  <w:style w:type="table" w:styleId="692">
     <w:name w:val="Grid Table 3 - Accent 4"/>
-    <w:basedOn w:val="614"/>
+    <w:basedOn w:val="819"/>
     <w:uiPriority w:val="99"/>
     <w:pPr>
       <w:spacing w:after="0" w:line="240" w:lineRule="auto"/>
@@ -4497,9 +5000,9 @@
       </w:tcPr>
     </w:tblStylePr>
   </w:style>
-  <w:style w:type="table" w:styleId="72">
+  <w:style w:type="table" w:styleId="693">
     <w:name w:val="Grid Table 3 - Accent 5"/>
-    <w:basedOn w:val="614"/>
+    <w:basedOn w:val="819"/>
     <w:uiPriority w:val="99"/>
     <w:pPr>
       <w:spacing w:after="0" w:line="240" w:lineRule="auto"/>
@@ -4598,9 +5101,9 @@
       </w:tcPr>
     </w:tblStylePr>
   </w:style>
-  <w:style w:type="table" w:styleId="73">
+  <w:style w:type="table" w:styleId="694">
     <w:name w:val="Grid Table 3 - Accent 6"/>
-    <w:basedOn w:val="614"/>
+    <w:basedOn w:val="819"/>
     <w:uiPriority w:val="99"/>
     <w:pPr>
       <w:spacing w:after="0" w:line="240" w:lineRule="auto"/>
@@ -4699,9 +5202,9 @@
       </w:tcPr>
     </w:tblStylePr>
   </w:style>
-  <w:style w:type="table" w:styleId="74">
+  <w:style w:type="table" w:styleId="695">
     <w:name w:val="Grid Table 4"/>
-    <w:basedOn w:val="614"/>
+    <w:basedOn w:val="819"/>
     <w:uiPriority w:val="59"/>
     <w:pPr>
       <w:spacing w:after="0" w:line="240" w:lineRule="auto"/>
@@ -4780,9 +5283,9 @@
       </w:tcPr>
     </w:tblStylePr>
   </w:style>
-  <w:style w:type="table" w:styleId="75">
+  <w:style w:type="table" w:styleId="696">
     <w:name w:val="Grid Table 4 - Accent 1"/>
-    <w:basedOn w:val="614"/>
+    <w:basedOn w:val="819"/>
     <w:uiPriority w:val="59"/>
     <w:pPr>
       <w:spacing w:after="0" w:line="240" w:lineRule="auto"/>
@@ -4861,9 +5364,9 @@
       </w:tcPr>
     </w:tblStylePr>
   </w:style>
-  <w:style w:type="table" w:styleId="76">
+  <w:style w:type="table" w:styleId="697">
     <w:name w:val="Grid Table 4 - Accent 2"/>
-    <w:basedOn w:val="614"/>
+    <w:basedOn w:val="819"/>
     <w:uiPriority w:val="59"/>
     <w:pPr>
       <w:spacing w:after="0" w:line="240" w:lineRule="auto"/>
@@ -4942,9 +5445,9 @@
       </w:tcPr>
     </w:tblStylePr>
   </w:style>
-  <w:style w:type="table" w:styleId="77">
+  <w:style w:type="table" w:styleId="698">
     <w:name w:val="Grid Table 4 - Accent 3"/>
-    <w:basedOn w:val="614"/>
+    <w:basedOn w:val="819"/>
     <w:uiPriority w:val="59"/>
     <w:pPr>
       <w:spacing w:after="0" w:line="240" w:lineRule="auto"/>
@@ -5023,9 +5526,9 @@
       </w:tcPr>
     </w:tblStylePr>
   </w:style>
-  <w:style w:type="table" w:styleId="78">
+  <w:style w:type="table" w:styleId="699">
     <w:name w:val="Grid Table 4 - Accent 4"/>
-    <w:basedOn w:val="614"/>
+    <w:basedOn w:val="819"/>
     <w:uiPriority w:val="59"/>
     <w:pPr>
       <w:spacing w:after="0" w:line="240" w:lineRule="auto"/>
@@ -5104,9 +5607,9 @@
       </w:tcPr>
     </w:tblStylePr>
   </w:style>
-  <w:style w:type="table" w:styleId="79">
+  <w:style w:type="table" w:styleId="700">
     <w:name w:val="Grid Table 4 - Accent 5"/>
-    <w:basedOn w:val="614"/>
+    <w:basedOn w:val="819"/>
     <w:uiPriority w:val="59"/>
     <w:pPr>
       <w:spacing w:after="0" w:line="240" w:lineRule="auto"/>
@@ -5185,9 +5688,9 @@
       </w:tcPr>
     </w:tblStylePr>
   </w:style>
-  <w:style w:type="table" w:styleId="80">
+  <w:style w:type="table" w:styleId="701">
     <w:name w:val="Grid Table 4 - Accent 6"/>
-    <w:basedOn w:val="614"/>
+    <w:basedOn w:val="819"/>
     <w:uiPriority w:val="59"/>
     <w:pPr>
       <w:spacing w:after="0" w:line="240" w:lineRule="auto"/>
@@ -5266,9 +5769,9 @@
       </w:tcPr>
     </w:tblStylePr>
   </w:style>
-  <w:style w:type="table" w:styleId="81">
+  <w:style w:type="table" w:styleId="702">
     <w:name w:val="Grid Table 5 Dark"/>
-    <w:basedOn w:val="614"/>
+    <w:basedOn w:val="819"/>
     <w:uiPriority w:val="99"/>
     <w:pPr>
       <w:spacing w:after="0" w:line="240" w:lineRule="auto"/>
@@ -5345,9 +5848,9 @@
       </w:tcPr>
     </w:tblStylePr>
   </w:style>
-  <w:style w:type="table" w:styleId="82">
+  <w:style w:type="table" w:styleId="703">
     <w:name w:val="Grid Table 5 Dark- Accent 1"/>
-    <w:basedOn w:val="614"/>
+    <w:basedOn w:val="819"/>
     <w:uiPriority w:val="99"/>
     <w:pPr>
       <w:spacing w:after="0" w:line="240" w:lineRule="auto"/>
@@ -5424,9 +5927,9 @@
       </w:tcPr>
     </w:tblStylePr>
   </w:style>
-  <w:style w:type="table" w:styleId="83">
+  <w:style w:type="table" w:styleId="704">
     <w:name w:val="Grid Table 5 Dark - Accent 2"/>
-    <w:basedOn w:val="614"/>
+    <w:basedOn w:val="819"/>
     <w:uiPriority w:val="99"/>
     <w:pPr>
       <w:spacing w:after="0" w:line="240" w:lineRule="auto"/>
@@ -5503,9 +6006,9 @@
       </w:tcPr>
     </w:tblStylePr>
   </w:style>
-  <w:style w:type="table" w:styleId="84">
+  <w:style w:type="table" w:styleId="705">
     <w:name w:val="Grid Table 5 Dark - Accent 3"/>
-    <w:basedOn w:val="614"/>
+    <w:basedOn w:val="819"/>
     <w:uiPriority w:val="99"/>
     <w:pPr>
       <w:spacing w:after="0" w:line="240" w:lineRule="auto"/>
@@ -5582,9 +6085,9 @@
       </w:tcPr>
     </w:tblStylePr>
   </w:style>
-  <w:style w:type="table" w:styleId="85">
+  <w:style w:type="table" w:styleId="706">
     <w:name w:val="Grid Table 5 Dark- Accent 4"/>
-    <w:basedOn w:val="614"/>
+    <w:basedOn w:val="819"/>
     <w:uiPriority w:val="99"/>
     <w:pPr>
       <w:spacing w:after="0" w:line="240" w:lineRule="auto"/>
@@ -5661,9 +6164,9 @@
       </w:tcPr>
     </w:tblStylePr>
   </w:style>
-  <w:style w:type="table" w:styleId="86">
+  <w:style w:type="table" w:styleId="707">
     <w:name w:val="Grid Table 5 Dark - Accent 5"/>
-    <w:basedOn w:val="614"/>
+    <w:basedOn w:val="819"/>
     <w:uiPriority w:val="99"/>
     <w:pPr>
       <w:spacing w:after="0" w:line="240" w:lineRule="auto"/>
@@ -5740,9 +6243,9 @@
       </w:tcPr>
     </w:tblStylePr>
   </w:style>
-  <w:style w:type="table" w:styleId="87">
+  <w:style w:type="table" w:styleId="708">
     <w:name w:val="Grid Table 5 Dark - Accent 6"/>
-    <w:basedOn w:val="614"/>
+    <w:basedOn w:val="819"/>
     <w:uiPriority w:val="99"/>
     <w:pPr>
       <w:spacing w:after="0" w:line="240" w:lineRule="auto"/>
@@ -5819,9 +6322,9 @@
       </w:tcPr>
     </w:tblStylePr>
   </w:style>
-  <w:style w:type="table" w:styleId="88">
+  <w:style w:type="table" w:styleId="709">
     <w:name w:val="Grid Table 6 Colorful"/>
-    <w:basedOn w:val="614"/>
+    <w:basedOn w:val="819"/>
     <w:uiPriority w:val="99"/>
     <w:pPr>
       <w:spacing w:after="0" w:line="240" w:lineRule="auto"/>
@@ -5898,9 +6401,9 @@
       </w:rPr>
     </w:tblStylePr>
   </w:style>
-  <w:style w:type="table" w:styleId="89">
+  <w:style w:type="table" w:styleId="710">
     <w:name w:val="Grid Table 6 Colorful - Accent 1"/>
-    <w:basedOn w:val="614"/>
+    <w:basedOn w:val="819"/>
     <w:uiPriority w:val="99"/>
     <w:pPr>
       <w:spacing w:after="0" w:line="240" w:lineRule="auto"/>
@@ -5977,9 +6480,9 @@
       </w:rPr>
     </w:tblStylePr>
   </w:style>
-  <w:style w:type="table" w:styleId="90">
+  <w:style w:type="table" w:styleId="711">
     <w:name w:val="Grid Table 6 Colorful - Accent 2"/>
-    <w:basedOn w:val="614"/>
+    <w:basedOn w:val="819"/>
     <w:uiPriority w:val="99"/>
     <w:pPr>
       <w:spacing w:after="0" w:line="240" w:lineRule="auto"/>
@@ -6056,9 +6559,9 @@
       </w:rPr>
     </w:tblStylePr>
   </w:style>
-  <w:style w:type="table" w:styleId="91">
+  <w:style w:type="table" w:styleId="712">
     <w:name w:val="Grid Table 6 Colorful - Accent 3"/>
-    <w:basedOn w:val="614"/>
+    <w:basedOn w:val="819"/>
     <w:uiPriority w:val="99"/>
     <w:pPr>
       <w:spacing w:after="0" w:line="240" w:lineRule="auto"/>
@@ -6135,9 +6638,9 @@
       </w:rPr>
     </w:tblStylePr>
   </w:style>
-  <w:style w:type="table" w:styleId="92">
+  <w:style w:type="table" w:styleId="713">
     <w:name w:val="Grid Table 6 Colorful - Accent 4"/>
-    <w:basedOn w:val="614"/>
+    <w:basedOn w:val="819"/>
     <w:uiPriority w:val="99"/>
     <w:pPr>
       <w:spacing w:after="0" w:line="240" w:lineRule="auto"/>
@@ -6214,9 +6717,9 @@
       </w:rPr>
     </w:tblStylePr>
   </w:style>
-  <w:style w:type="table" w:styleId="93">
+  <w:style w:type="table" w:styleId="714">
     <w:name w:val="Grid Table 6 Colorful - Accent 5"/>
-    <w:basedOn w:val="614"/>
+    <w:basedOn w:val="819"/>
     <w:uiPriority w:val="99"/>
     <w:pPr>
       <w:spacing w:after="0" w:line="240" w:lineRule="auto"/>
@@ -6293,9 +6796,9 @@
       </w:rPr>
     </w:tblStylePr>
   </w:style>
-  <w:style w:type="table" w:styleId="94">
+  <w:style w:type="table" w:styleId="715">
     <w:name w:val="Grid Table 6 Colorful - Accent 6"/>
-    <w:basedOn w:val="614"/>
+    <w:basedOn w:val="819"/>
     <w:uiPriority w:val="99"/>
     <w:pPr>
       <w:spacing w:after="0" w:line="240" w:lineRule="auto"/>
@@ -6372,9 +6875,9 @@
       </w:rPr>
     </w:tblStylePr>
   </w:style>
-  <w:style w:type="table" w:styleId="95">
+  <w:style w:type="table" w:styleId="716">
     <w:name w:val="Grid Table 7 Colorful"/>
-    <w:basedOn w:val="614"/>
+    <w:basedOn w:val="819"/>
     <w:uiPriority w:val="99"/>
     <w:pPr>
       <w:spacing w:after="0" w:line="240" w:lineRule="auto"/>
@@ -6425,9 +6928,9 @@
       <w:tcPr>
         <w:shd w:color="ffffff"/>
         <w:tcBorders>
-          <w:top w:val="none"/>
-          <w:left w:val="none"/>
-          <w:bottom w:val="none"/>
+          <w:top w:val="none" w:color="000000" w:sz="4" w:space="0"/>
+          <w:left w:val="none" w:color="000000" w:sz="4" w:space="0"/>
+          <w:bottom w:val="none" w:color="000000" w:sz="4" w:space="0"/>
           <w:right w:val="single" w:color="000000" w:themeColor="text1" w:themeTint="80" w:sz="4" w:space="0"/>
         </w:tcBorders>
       </w:tcPr>
@@ -6442,10 +6945,10 @@
       <w:tcPr>
         <w:shd w:val="clear" w:color="ffffff" w:themeColor="light1" w:fill="ffffff" w:themeFill="light1"/>
         <w:tcBorders>
-          <w:top w:val="none"/>
-          <w:left w:val="none"/>
+          <w:top w:val="none" w:color="000000" w:sz="4" w:space="0"/>
+          <w:left w:val="none" w:color="000000" w:sz="4" w:space="0"/>
           <w:bottom w:val="single" w:color="000000" w:themeColor="text1" w:themeTint="80" w:sz="4" w:space="0"/>
-          <w:right w:val="none"/>
+          <w:right w:val="none" w:color="000000" w:sz="4" w:space="0"/>
         </w:tcBorders>
       </w:tcPr>
     </w:tblStylePr>
@@ -6459,10 +6962,10 @@
       <w:tcPr>
         <w:shd w:color="ffffff"/>
         <w:tcBorders>
-          <w:top w:val="none"/>
+          <w:top w:val="none" w:color="000000" w:sz="4" w:space="0"/>
           <w:left w:val="single" w:color="000000" w:themeColor="text1" w:themeTint="80" w:sz="4" w:space="0"/>
-          <w:bottom w:val="none"/>
-          <w:right w:val="none"/>
+          <w:bottom w:val="none" w:color="000000" w:sz="4" w:space="0"/>
+          <w:right w:val="none" w:color="000000" w:sz="4" w:space="0"/>
         </w:tcBorders>
       </w:tcPr>
     </w:tblStylePr>
@@ -6477,16 +6980,16 @@
         <w:shd w:val="clear" w:color="ffffff" w:themeColor="light1" w:fill="ffffff" w:themeFill="light1"/>
         <w:tcBorders>
           <w:top w:val="single" w:color="000000" w:themeColor="text1" w:themeTint="80" w:sz="4" w:space="0"/>
-          <w:left w:val="none"/>
-          <w:bottom w:val="none"/>
-          <w:right w:val="none"/>
-        </w:tcBorders>
-      </w:tcPr>
-    </w:tblStylePr>
-  </w:style>
-  <w:style w:type="table" w:styleId="96">
+          <w:left w:val="none" w:color="000000" w:sz="4" w:space="0"/>
+          <w:bottom w:val="none" w:color="000000" w:sz="4" w:space="0"/>
+          <w:right w:val="none" w:color="000000" w:sz="4" w:space="0"/>
+        </w:tcBorders>
+      </w:tcPr>
+    </w:tblStylePr>
+  </w:style>
+  <w:style w:type="table" w:styleId="717">
     <w:name w:val="Grid Table 7 Colorful - Accent 1"/>
-    <w:basedOn w:val="614"/>
+    <w:basedOn w:val="819"/>
     <w:uiPriority w:val="99"/>
     <w:pPr>
       <w:spacing w:after="0" w:line="240" w:lineRule="auto"/>
@@ -6537,9 +7040,9 @@
       <w:tcPr>
         <w:shd w:color="ffffff"/>
         <w:tcBorders>
-          <w:top w:val="none"/>
-          <w:left w:val="none"/>
-          <w:bottom w:val="none"/>
+          <w:top w:val="none" w:color="000000" w:sz="4" w:space="0"/>
+          <w:left w:val="none" w:color="000000" w:sz="4" w:space="0"/>
+          <w:bottom w:val="none" w:color="000000" w:sz="4" w:space="0"/>
           <w:right w:val="single" w:color="000000" w:themeColor="accent1" w:themeTint="80" w:sz="4" w:space="0"/>
         </w:tcBorders>
       </w:tcPr>
@@ -6554,10 +7057,10 @@
       <w:tcPr>
         <w:shd w:val="clear" w:color="ffffff" w:themeColor="light1" w:fill="ffffff" w:themeFill="light1"/>
         <w:tcBorders>
-          <w:top w:val="none"/>
-          <w:left w:val="none"/>
+          <w:top w:val="none" w:color="000000" w:sz="4" w:space="0"/>
+          <w:left w:val="none" w:color="000000" w:sz="4" w:space="0"/>
           <w:bottom w:val="single" w:color="000000" w:themeColor="accent1" w:themeTint="80" w:sz="4" w:space="0"/>
-          <w:right w:val="none"/>
+          <w:right w:val="none" w:color="000000" w:sz="4" w:space="0"/>
         </w:tcBorders>
       </w:tcPr>
     </w:tblStylePr>
@@ -6571,10 +7074,10 @@
       <w:tcPr>
         <w:shd w:color="ffffff"/>
         <w:tcBorders>
-          <w:top w:val="none"/>
+          <w:top w:val="none" w:color="000000" w:sz="4" w:space="0"/>
           <w:left w:val="single" w:color="000000" w:themeColor="accent1" w:themeTint="80" w:sz="4" w:space="0"/>
-          <w:bottom w:val="none"/>
-          <w:right w:val="none"/>
+          <w:bottom w:val="none" w:color="000000" w:sz="4" w:space="0"/>
+          <w:right w:val="none" w:color="000000" w:sz="4" w:space="0"/>
         </w:tcBorders>
       </w:tcPr>
     </w:tblStylePr>
@@ -6589,16 +7092,16 @@
         <w:shd w:val="clear" w:color="ffffff" w:themeColor="light1" w:fill="ffffff" w:themeFill="light1"/>
         <w:tcBorders>
           <w:top w:val="single" w:color="000000" w:themeColor="accent1" w:themeTint="80" w:sz="4" w:space="0"/>
-          <w:left w:val="none"/>
-          <w:bottom w:val="none"/>
-          <w:right w:val="none"/>
-        </w:tcBorders>
-      </w:tcPr>
-    </w:tblStylePr>
-  </w:style>
-  <w:style w:type="table" w:styleId="97">
+          <w:left w:val="none" w:color="000000" w:sz="4" w:space="0"/>
+          <w:bottom w:val="none" w:color="000000" w:sz="4" w:space="0"/>
+          <w:right w:val="none" w:color="000000" w:sz="4" w:space="0"/>
+        </w:tcBorders>
+      </w:tcPr>
+    </w:tblStylePr>
+  </w:style>
+  <w:style w:type="table" w:styleId="718">
     <w:name w:val="Grid Table 7 Colorful - Accent 2"/>
-    <w:basedOn w:val="614"/>
+    <w:basedOn w:val="819"/>
     <w:uiPriority w:val="99"/>
     <w:pPr>
       <w:spacing w:after="0" w:line="240" w:lineRule="auto"/>
@@ -6649,9 +7152,9 @@
       <w:tcPr>
         <w:shd w:color="ffffff"/>
         <w:tcBorders>
-          <w:top w:val="none"/>
-          <w:left w:val="none"/>
-          <w:bottom w:val="none"/>
+          <w:top w:val="none" w:color="000000" w:sz="4" w:space="0"/>
+          <w:left w:val="none" w:color="000000" w:sz="4" w:space="0"/>
+          <w:bottom w:val="none" w:color="000000" w:sz="4" w:space="0"/>
           <w:right w:val="single" w:color="000000" w:themeColor="accent2" w:themeTint="97" w:sz="4" w:space="0"/>
         </w:tcBorders>
       </w:tcPr>
@@ -6666,10 +7169,10 @@
       <w:tcPr>
         <w:shd w:val="clear" w:color="ffffff" w:themeColor="light1" w:fill="ffffff" w:themeFill="light1"/>
         <w:tcBorders>
-          <w:top w:val="none"/>
-          <w:left w:val="none"/>
+          <w:top w:val="none" w:color="000000" w:sz="4" w:space="0"/>
+          <w:left w:val="none" w:color="000000" w:sz="4" w:space="0"/>
           <w:bottom w:val="single" w:color="000000" w:themeColor="accent2" w:themeTint="97" w:sz="4" w:space="0"/>
-          <w:right w:val="none"/>
+          <w:right w:val="none" w:color="000000" w:sz="4" w:space="0"/>
         </w:tcBorders>
       </w:tcPr>
     </w:tblStylePr>
@@ -6683,10 +7186,10 @@
       <w:tcPr>
         <w:shd w:color="ffffff"/>
         <w:tcBorders>
-          <w:top w:val="none"/>
+          <w:top w:val="none" w:color="000000" w:sz="4" w:space="0"/>
           <w:left w:val="single" w:color="000000" w:themeColor="accent2" w:themeTint="97" w:sz="4" w:space="0"/>
-          <w:bottom w:val="none"/>
-          <w:right w:val="none"/>
+          <w:bottom w:val="none" w:color="000000" w:sz="4" w:space="0"/>
+          <w:right w:val="none" w:color="000000" w:sz="4" w:space="0"/>
         </w:tcBorders>
       </w:tcPr>
     </w:tblStylePr>
@@ -6701,16 +7204,16 @@
         <w:shd w:val="clear" w:color="ffffff" w:themeColor="light1" w:fill="ffffff" w:themeFill="light1"/>
         <w:tcBorders>
           <w:top w:val="single" w:color="000000" w:themeColor="accent2" w:themeTint="97" w:sz="4" w:space="0"/>
-          <w:left w:val="none"/>
-          <w:bottom w:val="none"/>
-          <w:right w:val="none"/>
-        </w:tcBorders>
-      </w:tcPr>
-    </w:tblStylePr>
-  </w:style>
-  <w:style w:type="table" w:styleId="98">
+          <w:left w:val="none" w:color="000000" w:sz="4" w:space="0"/>
+          <w:bottom w:val="none" w:color="000000" w:sz="4" w:space="0"/>
+          <w:right w:val="none" w:color="000000" w:sz="4" w:space="0"/>
+        </w:tcBorders>
+      </w:tcPr>
+    </w:tblStylePr>
+  </w:style>
+  <w:style w:type="table" w:styleId="719">
     <w:name w:val="Grid Table 7 Colorful - Accent 3"/>
-    <w:basedOn w:val="614"/>
+    <w:basedOn w:val="819"/>
     <w:uiPriority w:val="99"/>
     <w:pPr>
       <w:spacing w:after="0" w:line="240" w:lineRule="auto"/>
@@ -6761,9 +7264,9 @@
       <w:tcPr>
         <w:shd w:color="ffffff"/>
         <w:tcBorders>
-          <w:top w:val="none"/>
-          <w:left w:val="none"/>
-          <w:bottom w:val="none"/>
+          <w:top w:val="none" w:color="000000" w:sz="4" w:space="0"/>
+          <w:left w:val="none" w:color="000000" w:sz="4" w:space="0"/>
+          <w:bottom w:val="none" w:color="000000" w:sz="4" w:space="0"/>
           <w:right w:val="single" w:color="000000" w:themeColor="accent3" w:themeTint="FE" w:sz="4" w:space="0"/>
         </w:tcBorders>
       </w:tcPr>
@@ -6778,10 +7281,10 @@
       <w:tcPr>
         <w:shd w:val="clear" w:color="ffffff" w:themeColor="light1" w:fill="ffffff" w:themeFill="light1"/>
         <w:tcBorders>
-          <w:top w:val="none"/>
-          <w:left w:val="none"/>
+          <w:top w:val="none" w:color="000000" w:sz="4" w:space="0"/>
+          <w:left w:val="none" w:color="000000" w:sz="4" w:space="0"/>
           <w:bottom w:val="single" w:color="000000" w:themeColor="accent3" w:themeTint="FE" w:sz="4" w:space="0"/>
-          <w:right w:val="none"/>
+          <w:right w:val="none" w:color="000000" w:sz="4" w:space="0"/>
         </w:tcBorders>
       </w:tcPr>
     </w:tblStylePr>
@@ -6795,10 +7298,10 @@
       <w:tcPr>
         <w:shd w:color="ffffff"/>
         <w:tcBorders>
-          <w:top w:val="none"/>
+          <w:top w:val="none" w:color="000000" w:sz="4" w:space="0"/>
           <w:left w:val="single" w:color="000000" w:themeColor="accent3" w:themeTint="FE" w:sz="4" w:space="0"/>
-          <w:bottom w:val="none"/>
-          <w:right w:val="none"/>
+          <w:bottom w:val="none" w:color="000000" w:sz="4" w:space="0"/>
+          <w:right w:val="none" w:color="000000" w:sz="4" w:space="0"/>
         </w:tcBorders>
       </w:tcPr>
     </w:tblStylePr>
@@ -6813,16 +7316,16 @@
         <w:shd w:val="clear" w:color="ffffff" w:themeColor="light1" w:fill="ffffff" w:themeFill="light1"/>
         <w:tcBorders>
           <w:top w:val="single" w:color="000000" w:themeColor="accent3" w:themeTint="FE" w:sz="4" w:space="0"/>
-          <w:left w:val="none"/>
-          <w:bottom w:val="none"/>
-          <w:right w:val="none"/>
-        </w:tcBorders>
-      </w:tcPr>
-    </w:tblStylePr>
-  </w:style>
-  <w:style w:type="table" w:styleId="99">
+          <w:left w:val="none" w:color="000000" w:sz="4" w:space="0"/>
+          <w:bottom w:val="none" w:color="000000" w:sz="4" w:space="0"/>
+          <w:right w:val="none" w:color="000000" w:sz="4" w:space="0"/>
+        </w:tcBorders>
+      </w:tcPr>
+    </w:tblStylePr>
+  </w:style>
+  <w:style w:type="table" w:styleId="720">
     <w:name w:val="Grid Table 7 Colorful - Accent 4"/>
-    <w:basedOn w:val="614"/>
+    <w:basedOn w:val="819"/>
     <w:uiPriority w:val="99"/>
     <w:pPr>
       <w:spacing w:after="0" w:line="240" w:lineRule="auto"/>
@@ -6873,9 +7376,9 @@
       <w:tcPr>
         <w:shd w:color="ffffff"/>
         <w:tcBorders>
-          <w:top w:val="none"/>
-          <w:left w:val="none"/>
-          <w:bottom w:val="none"/>
+          <w:top w:val="none" w:color="000000" w:sz="4" w:space="0"/>
+          <w:left w:val="none" w:color="000000" w:sz="4" w:space="0"/>
+          <w:bottom w:val="none" w:color="000000" w:sz="4" w:space="0"/>
           <w:right w:val="single" w:color="000000" w:themeColor="accent4" w:themeTint="9A" w:sz="4" w:space="0"/>
         </w:tcBorders>
       </w:tcPr>
@@ -6890,10 +7393,10 @@
       <w:tcPr>
         <w:shd w:val="clear" w:color="ffffff" w:themeColor="light1" w:fill="ffffff" w:themeFill="light1"/>
         <w:tcBorders>
-          <w:top w:val="none"/>
-          <w:left w:val="none"/>
+          <w:top w:val="none" w:color="000000" w:sz="4" w:space="0"/>
+          <w:left w:val="none" w:color="000000" w:sz="4" w:space="0"/>
           <w:bottom w:val="single" w:color="000000" w:themeColor="accent4" w:themeTint="9A" w:sz="4" w:space="0"/>
-          <w:right w:val="none"/>
+          <w:right w:val="none" w:color="000000" w:sz="4" w:space="0"/>
         </w:tcBorders>
       </w:tcPr>
     </w:tblStylePr>
@@ -6907,10 +7410,10 @@
       <w:tcPr>
         <w:shd w:color="ffffff"/>
         <w:tcBorders>
-          <w:top w:val="none"/>
+          <w:top w:val="none" w:color="000000" w:sz="4" w:space="0"/>
           <w:left w:val="single" w:color="000000" w:themeColor="accent4" w:themeTint="9A" w:sz="4" w:space="0"/>
-          <w:bottom w:val="none"/>
-          <w:right w:val="none"/>
+          <w:bottom w:val="none" w:color="000000" w:sz="4" w:space="0"/>
+          <w:right w:val="none" w:color="000000" w:sz="4" w:space="0"/>
         </w:tcBorders>
       </w:tcPr>
     </w:tblStylePr>
@@ -6925,16 +7428,16 @@
         <w:shd w:val="clear" w:color="ffffff" w:themeColor="light1" w:fill="ffffff" w:themeFill="light1"/>
         <w:tcBorders>
           <w:top w:val="single" w:color="000000" w:themeColor="accent4" w:themeTint="9A" w:sz="4" w:space="0"/>
-          <w:left w:val="none"/>
-          <w:bottom w:val="none"/>
-          <w:right w:val="none"/>
-        </w:tcBorders>
-      </w:tcPr>
-    </w:tblStylePr>
-  </w:style>
-  <w:style w:type="table" w:styleId="100">
+          <w:left w:val="none" w:color="000000" w:sz="4" w:space="0"/>
+          <w:bottom w:val="none" w:color="000000" w:sz="4" w:space="0"/>
+          <w:right w:val="none" w:color="000000" w:sz="4" w:space="0"/>
+        </w:tcBorders>
+      </w:tcPr>
+    </w:tblStylePr>
+  </w:style>
+  <w:style w:type="table" w:styleId="721">
     <w:name w:val="Grid Table 7 Colorful - Accent 5"/>
-    <w:basedOn w:val="614"/>
+    <w:basedOn w:val="819"/>
     <w:uiPriority w:val="99"/>
     <w:pPr>
       <w:spacing w:after="0" w:line="240" w:lineRule="auto"/>
@@ -6985,9 +7488,9 @@
       <w:tcPr>
         <w:shd w:color="ffffff"/>
         <w:tcBorders>
-          <w:top w:val="none"/>
-          <w:left w:val="none"/>
-          <w:bottom w:val="none"/>
+          <w:top w:val="none" w:color="000000" w:sz="4" w:space="0"/>
+          <w:left w:val="none" w:color="000000" w:sz="4" w:space="0"/>
+          <w:bottom w:val="none" w:color="000000" w:sz="4" w:space="0"/>
           <w:right w:val="single" w:color="000000" w:themeColor="accent5" w:themeTint="90" w:sz="4" w:space="0"/>
         </w:tcBorders>
       </w:tcPr>
@@ -7002,10 +7505,10 @@
       <w:tcPr>
         <w:shd w:val="clear" w:color="ffffff" w:themeColor="light1" w:fill="ffffff" w:themeFill="light1"/>
         <w:tcBorders>
-          <w:top w:val="none"/>
-          <w:left w:val="none"/>
+          <w:top w:val="none" w:color="000000" w:sz="4" w:space="0"/>
+          <w:left w:val="none" w:color="000000" w:sz="4" w:space="0"/>
           <w:bottom w:val="single" w:color="000000" w:themeColor="accent5" w:themeTint="90" w:sz="4" w:space="0"/>
-          <w:right w:val="none"/>
+          <w:right w:val="none" w:color="000000" w:sz="4" w:space="0"/>
         </w:tcBorders>
       </w:tcPr>
     </w:tblStylePr>
@@ -7019,10 +7522,10 @@
       <w:tcPr>
         <w:shd w:color="ffffff"/>
         <w:tcBorders>
-          <w:top w:val="none"/>
+          <w:top w:val="none" w:color="000000" w:sz="4" w:space="0"/>
           <w:left w:val="single" w:color="000000" w:themeColor="accent5" w:themeTint="90" w:sz="4" w:space="0"/>
-          <w:bottom w:val="none"/>
-          <w:right w:val="none"/>
+          <w:bottom w:val="none" w:color="000000" w:sz="4" w:space="0"/>
+          <w:right w:val="none" w:color="000000" w:sz="4" w:space="0"/>
         </w:tcBorders>
       </w:tcPr>
     </w:tblStylePr>
@@ -7037,16 +7540,16 @@
         <w:shd w:val="clear" w:color="ffffff" w:themeColor="light1" w:fill="ffffff" w:themeFill="light1"/>
         <w:tcBorders>
           <w:top w:val="single" w:color="000000" w:themeColor="accent5" w:themeTint="90" w:sz="4" w:space="0"/>
-          <w:left w:val="none"/>
-          <w:bottom w:val="none"/>
-          <w:right w:val="none"/>
-        </w:tcBorders>
-      </w:tcPr>
-    </w:tblStylePr>
-  </w:style>
-  <w:style w:type="table" w:styleId="101">
+          <w:left w:val="none" w:color="000000" w:sz="4" w:space="0"/>
+          <w:bottom w:val="none" w:color="000000" w:sz="4" w:space="0"/>
+          <w:right w:val="none" w:color="000000" w:sz="4" w:space="0"/>
+        </w:tcBorders>
+      </w:tcPr>
+    </w:tblStylePr>
+  </w:style>
+  <w:style w:type="table" w:styleId="722">
     <w:name w:val="Grid Table 7 Colorful - Accent 6"/>
-    <w:basedOn w:val="614"/>
+    <w:basedOn w:val="819"/>
     <w:uiPriority w:val="99"/>
     <w:pPr>
       <w:spacing w:after="0" w:line="240" w:lineRule="auto"/>
@@ -7097,9 +7600,9 @@
       <w:tcPr>
         <w:shd w:color="ffffff"/>
         <w:tcBorders>
-          <w:top w:val="none"/>
-          <w:left w:val="none"/>
-          <w:bottom w:val="none"/>
+          <w:top w:val="none" w:color="000000" w:sz="4" w:space="0"/>
+          <w:left w:val="none" w:color="000000" w:sz="4" w:space="0"/>
+          <w:bottom w:val="none" w:color="000000" w:sz="4" w:space="0"/>
           <w:right w:val="single" w:color="000000" w:themeColor="accent6" w:themeTint="90" w:sz="4" w:space="0"/>
         </w:tcBorders>
       </w:tcPr>
@@ -7114,10 +7617,10 @@
       <w:tcPr>
         <w:shd w:val="clear" w:color="ffffff" w:themeColor="light1" w:fill="ffffff" w:themeFill="light1"/>
         <w:tcBorders>
-          <w:top w:val="none"/>
-          <w:left w:val="none"/>
+          <w:top w:val="none" w:color="000000" w:sz="4" w:space="0"/>
+          <w:left w:val="none" w:color="000000" w:sz="4" w:space="0"/>
           <w:bottom w:val="single" w:color="000000" w:themeColor="accent6" w:themeTint="90" w:sz="4" w:space="0"/>
-          <w:right w:val="none"/>
+          <w:right w:val="none" w:color="000000" w:sz="4" w:space="0"/>
         </w:tcBorders>
       </w:tcPr>
     </w:tblStylePr>
@@ -7131,10 +7634,10 @@
       <w:tcPr>
         <w:shd w:color="ffffff"/>
         <w:tcBorders>
-          <w:top w:val="none"/>
+          <w:top w:val="none" w:color="000000" w:sz="4" w:space="0"/>
           <w:left w:val="single" w:color="000000" w:themeColor="accent6" w:themeTint="90" w:sz="4" w:space="0"/>
-          <w:bottom w:val="none"/>
-          <w:right w:val="none"/>
+          <w:bottom w:val="none" w:color="000000" w:sz="4" w:space="0"/>
+          <w:right w:val="none" w:color="000000" w:sz="4" w:space="0"/>
         </w:tcBorders>
       </w:tcPr>
     </w:tblStylePr>
@@ -7149,16 +7652,16 @@
         <w:shd w:val="clear" w:color="ffffff" w:themeColor="light1" w:fill="ffffff" w:themeFill="light1"/>
         <w:tcBorders>
           <w:top w:val="single" w:color="000000" w:themeColor="accent6" w:themeTint="90" w:sz="4" w:space="0"/>
-          <w:left w:val="none"/>
-          <w:bottom w:val="none"/>
-          <w:right w:val="none"/>
-        </w:tcBorders>
-      </w:tcPr>
-    </w:tblStylePr>
-  </w:style>
-  <w:style w:type="table" w:styleId="102">
+          <w:left w:val="none" w:color="000000" w:sz="4" w:space="0"/>
+          <w:bottom w:val="none" w:color="000000" w:sz="4" w:space="0"/>
+          <w:right w:val="none" w:color="000000" w:sz="4" w:space="0"/>
+        </w:tcBorders>
+      </w:tcPr>
+    </w:tblStylePr>
+  </w:style>
+  <w:style w:type="table" w:styleId="723">
     <w:name w:val="List Table 1 Light"/>
-    <w:basedOn w:val="614"/>
+    <w:basedOn w:val="819"/>
     <w:uiPriority w:val="99"/>
     <w:pPr>
       <w:spacing w:after="0" w:line="240" w:lineRule="auto"/>
@@ -7219,9 +7722,9 @@
       </w:tcPr>
     </w:tblStylePr>
   </w:style>
-  <w:style w:type="table" w:styleId="103">
+  <w:style w:type="table" w:styleId="724">
     <w:name w:val="List Table 1 Light - Accent 1"/>
-    <w:basedOn w:val="614"/>
+    <w:basedOn w:val="819"/>
     <w:uiPriority w:val="99"/>
     <w:pPr>
       <w:spacing w:after="0" w:line="240" w:lineRule="auto"/>
@@ -7282,9 +7785,9 @@
       </w:tcPr>
     </w:tblStylePr>
   </w:style>
-  <w:style w:type="table" w:styleId="104">
+  <w:style w:type="table" w:styleId="725">
     <w:name w:val="List Table 1 Light - Accent 2"/>
-    <w:basedOn w:val="614"/>
+    <w:basedOn w:val="819"/>
     <w:uiPriority w:val="99"/>
     <w:pPr>
       <w:spacing w:after="0" w:line="240" w:lineRule="auto"/>
@@ -7345,9 +7848,9 @@
       </w:tcPr>
     </w:tblStylePr>
   </w:style>
-  <w:style w:type="table" w:styleId="105">
+  <w:style w:type="table" w:styleId="726">
     <w:name w:val="List Table 1 Light - Accent 3"/>
-    <w:basedOn w:val="614"/>
+    <w:basedOn w:val="819"/>
     <w:uiPriority w:val="99"/>
     <w:pPr>
       <w:spacing w:after="0" w:line="240" w:lineRule="auto"/>
@@ -7408,9 +7911,9 @@
       </w:tcPr>
     </w:tblStylePr>
   </w:style>
-  <w:style w:type="table" w:styleId="106">
+  <w:style w:type="table" w:styleId="727">
     <w:name w:val="List Table 1 Light - Accent 4"/>
-    <w:basedOn w:val="614"/>
+    <w:basedOn w:val="819"/>
     <w:uiPriority w:val="99"/>
     <w:pPr>
       <w:spacing w:after="0" w:line="240" w:lineRule="auto"/>
@@ -7471,9 +7974,9 @@
       </w:tcPr>
     </w:tblStylePr>
   </w:style>
-  <w:style w:type="table" w:styleId="107">
+  <w:style w:type="table" w:styleId="728">
     <w:name w:val="List Table 1 Light - Accent 5"/>
-    <w:basedOn w:val="614"/>
+    <w:basedOn w:val="819"/>
     <w:uiPriority w:val="99"/>
     <w:pPr>
       <w:spacing w:after="0" w:line="240" w:lineRule="auto"/>
@@ -7534,9 +8037,9 @@
       </w:tcPr>
     </w:tblStylePr>
   </w:style>
-  <w:style w:type="table" w:styleId="108">
+  <w:style w:type="table" w:styleId="729">
     <w:name w:val="List Table 1 Light - Accent 6"/>
-    <w:basedOn w:val="614"/>
+    <w:basedOn w:val="819"/>
     <w:uiPriority w:val="99"/>
     <w:pPr>
       <w:spacing w:after="0" w:line="240" w:lineRule="auto"/>
@@ -7597,9 +8100,9 @@
       </w:tcPr>
     </w:tblStylePr>
   </w:style>
-  <w:style w:type="table" w:styleId="109">
+  <w:style w:type="table" w:styleId="730">
     <w:name w:val="List Table 2"/>
-    <w:basedOn w:val="614"/>
+    <w:basedOn w:val="819"/>
     <w:uiPriority w:val="99"/>
     <w:pPr>
       <w:spacing w:after="0" w:line="240" w:lineRule="auto"/>
@@ -7683,9 +8186,9 @@
       </w:tcPr>
     </w:tblStylePr>
   </w:style>
-  <w:style w:type="table" w:styleId="110">
+  <w:style w:type="table" w:styleId="731">
     <w:name w:val="List Table 2 - Accent 1"/>
-    <w:basedOn w:val="614"/>
+    <w:basedOn w:val="819"/>
     <w:uiPriority w:val="99"/>
     <w:pPr>
       <w:spacing w:after="0" w:line="240" w:lineRule="auto"/>
@@ -7769,9 +8272,9 @@
       </w:tcPr>
     </w:tblStylePr>
   </w:style>
-  <w:style w:type="table" w:styleId="111">
+  <w:style w:type="table" w:styleId="732">
     <w:name w:val="List Table 2 - Accent 2"/>
-    <w:basedOn w:val="614"/>
+    <w:basedOn w:val="819"/>
     <w:uiPriority w:val="99"/>
     <w:pPr>
       <w:spacing w:after="0" w:line="240" w:lineRule="auto"/>
@@ -7855,9 +8358,9 @@
       </w:tcPr>
     </w:tblStylePr>
   </w:style>
-  <w:style w:type="table" w:styleId="112">
+  <w:style w:type="table" w:styleId="733">
     <w:name w:val="List Table 2 - Accent 3"/>
-    <w:basedOn w:val="614"/>
+    <w:basedOn w:val="819"/>
     <w:uiPriority w:val="99"/>
     <w:pPr>
       <w:spacing w:after="0" w:line="240" w:lineRule="auto"/>
@@ -7941,9 +8444,9 @@
       </w:tcPr>
     </w:tblStylePr>
   </w:style>
-  <w:style w:type="table" w:styleId="113">
+  <w:style w:type="table" w:styleId="734">
     <w:name w:val="List Table 2 - Accent 4"/>
-    <w:basedOn w:val="614"/>
+    <w:basedOn w:val="819"/>
     <w:uiPriority w:val="99"/>
     <w:pPr>
       <w:spacing w:after="0" w:line="240" w:lineRule="auto"/>
@@ -8027,9 +8530,9 @@
       </w:tcPr>
     </w:tblStylePr>
   </w:style>
-  <w:style w:type="table" w:styleId="114">
+  <w:style w:type="table" w:styleId="735">
     <w:name w:val="List Table 2 - Accent 5"/>
-    <w:basedOn w:val="614"/>
+    <w:basedOn w:val="819"/>
     <w:uiPriority w:val="99"/>
     <w:pPr>
       <w:spacing w:after="0" w:line="240" w:lineRule="auto"/>
@@ -8113,9 +8616,9 @@
       </w:tcPr>
     </w:tblStylePr>
   </w:style>
-  <w:style w:type="table" w:styleId="115">
+  <w:style w:type="table" w:styleId="736">
     <w:name w:val="List Table 2 - Accent 6"/>
-    <w:basedOn w:val="614"/>
+    <w:basedOn w:val="819"/>
     <w:uiPriority w:val="99"/>
     <w:pPr>
       <w:spacing w:after="0" w:line="240" w:lineRule="auto"/>
@@ -8199,9 +8702,9 @@
       </w:tcPr>
     </w:tblStylePr>
   </w:style>
-  <w:style w:type="table" w:styleId="116">
+  <w:style w:type="table" w:styleId="737">
     <w:name w:val="List Table 3"/>
-    <w:basedOn w:val="614"/>
+    <w:basedOn w:val="819"/>
     <w:uiPriority w:val="99"/>
     <w:pPr>
       <w:spacing w:after="0" w:line="240" w:lineRule="auto"/>
@@ -8273,9 +8776,9 @@
       </w:rPr>
     </w:tblStylePr>
   </w:style>
-  <w:style w:type="table" w:styleId="117">
+  <w:style w:type="table" w:styleId="738">
     <w:name w:val="List Table 3 - Accent 1"/>
-    <w:basedOn w:val="614"/>
+    <w:basedOn w:val="819"/>
     <w:uiPriority w:val="99"/>
     <w:pPr>
       <w:spacing w:after="0" w:line="240" w:lineRule="auto"/>
@@ -8347,9 +8850,9 @@
       </w:rPr>
     </w:tblStylePr>
   </w:style>
-  <w:style w:type="table" w:styleId="118">
+  <w:style w:type="table" w:styleId="739">
     <w:name w:val="List Table 3 - Accent 2"/>
-    <w:basedOn w:val="614"/>
+    <w:basedOn w:val="819"/>
     <w:uiPriority w:val="99"/>
     <w:pPr>
       <w:spacing w:after="0" w:line="240" w:lineRule="auto"/>
@@ -8421,9 +8924,9 @@
       </w:rPr>
     </w:tblStylePr>
   </w:style>
-  <w:style w:type="table" w:styleId="119">
+  <w:style w:type="table" w:styleId="740">
     <w:name w:val="List Table 3 - Accent 3"/>
-    <w:basedOn w:val="614"/>
+    <w:basedOn w:val="819"/>
     <w:uiPriority w:val="99"/>
     <w:pPr>
       <w:spacing w:after="0" w:line="240" w:lineRule="auto"/>
@@ -8495,9 +8998,9 @@
       </w:rPr>
     </w:tblStylePr>
   </w:style>
-  <w:style w:type="table" w:styleId="120">
+  <w:style w:type="table" w:styleId="741">
     <w:name w:val="List Table 3 - Accent 4"/>
-    <w:basedOn w:val="614"/>
+    <w:basedOn w:val="819"/>
     <w:uiPriority w:val="99"/>
     <w:pPr>
       <w:spacing w:after="0" w:line="240" w:lineRule="auto"/>
@@ -8569,9 +9072,9 @@
       </w:rPr>
     </w:tblStylePr>
   </w:style>
-  <w:style w:type="table" w:styleId="121">
+  <w:style w:type="table" w:styleId="742">
     <w:name w:val="List Table 3 - Accent 5"/>
-    <w:basedOn w:val="614"/>
+    <w:basedOn w:val="819"/>
     <w:uiPriority w:val="99"/>
     <w:pPr>
       <w:spacing w:after="0" w:line="240" w:lineRule="auto"/>
@@ -8643,9 +9146,9 @@
       </w:rPr>
     </w:tblStylePr>
   </w:style>
-  <w:style w:type="table" w:styleId="122">
+  <w:style w:type="table" w:styleId="743">
     <w:name w:val="List Table 3 - Accent 6"/>
-    <w:basedOn w:val="614"/>
+    <w:basedOn w:val="819"/>
     <w:uiPriority w:val="99"/>
     <w:pPr>
       <w:spacing w:after="0" w:line="240" w:lineRule="auto"/>
@@ -8717,9 +9220,9 @@
       </w:rPr>
     </w:tblStylePr>
   </w:style>
-  <w:style w:type="table" w:styleId="123">
+  <w:style w:type="table" w:styleId="744">
     <w:name w:val="List Table 4"/>
-    <w:basedOn w:val="614"/>
+    <w:basedOn w:val="819"/>
     <w:uiPriority w:val="99"/>
     <w:pPr>
       <w:spacing w:after="0" w:line="240" w:lineRule="auto"/>
@@ -8786,9 +9289,9 @@
       </w:rPr>
     </w:tblStylePr>
   </w:style>
-  <w:style w:type="table" w:styleId="124">
+  <w:style w:type="table" w:styleId="745">
     <w:name w:val="List Table 4 - Accent 1"/>
-    <w:basedOn w:val="614"/>
+    <w:basedOn w:val="819"/>
     <w:uiPriority w:val="99"/>
     <w:pPr>
       <w:spacing w:after="0" w:line="240" w:lineRule="auto"/>
@@ -8855,9 +9358,9 @@
       </w:rPr>
     </w:tblStylePr>
   </w:style>
-  <w:style w:type="table" w:styleId="125">
+  <w:style w:type="table" w:styleId="746">
     <w:name w:val="List Table 4 - Accent 2"/>
-    <w:basedOn w:val="614"/>
+    <w:basedOn w:val="819"/>
     <w:uiPriority w:val="99"/>
     <w:pPr>
       <w:spacing w:after="0" w:line="240" w:lineRule="auto"/>
@@ -8924,9 +9427,9 @@
       </w:rPr>
     </w:tblStylePr>
   </w:style>
-  <w:style w:type="table" w:styleId="126">
+  <w:style w:type="table" w:styleId="747">
     <w:name w:val="List Table 4 - Accent 3"/>
-    <w:basedOn w:val="614"/>
+    <w:basedOn w:val="819"/>
     <w:uiPriority w:val="99"/>
     <w:pPr>
       <w:spacing w:after="0" w:line="240" w:lineRule="auto"/>
@@ -8993,9 +9496,9 @@
       </w:rPr>
     </w:tblStylePr>
   </w:style>
-  <w:style w:type="table" w:styleId="127">
+  <w:style w:type="table" w:styleId="748">
     <w:name w:val="List Table 4 - Accent 4"/>
-    <w:basedOn w:val="614"/>
+    <w:basedOn w:val="819"/>
     <w:uiPriority w:val="99"/>
     <w:pPr>
       <w:spacing w:after="0" w:line="240" w:lineRule="auto"/>
@@ -9062,9 +9565,9 @@
       </w:rPr>
     </w:tblStylePr>
   </w:style>
-  <w:style w:type="table" w:styleId="128">
+  <w:style w:type="table" w:styleId="749">
     <w:name w:val="List Table 4 - Accent 5"/>
-    <w:basedOn w:val="614"/>
+    <w:basedOn w:val="819"/>
     <w:uiPriority w:val="99"/>
     <w:pPr>
       <w:spacing w:after="0" w:line="240" w:lineRule="auto"/>
@@ -9131,9 +9634,9 @@
       </w:rPr>
     </w:tblStylePr>
   </w:style>
-  <w:style w:type="table" w:styleId="129">
+  <w:style w:type="table" w:styleId="750">
     <w:name w:val="List Table 4 - Accent 6"/>
-    <w:basedOn w:val="614"/>
+    <w:basedOn w:val="819"/>
     <w:uiPriority w:val="99"/>
     <w:pPr>
       <w:spacing w:after="0" w:line="240" w:lineRule="auto"/>
@@ -9200,9 +9703,9 @@
       </w:rPr>
     </w:tblStylePr>
   </w:style>
-  <w:style w:type="table" w:styleId="130">
+  <w:style w:type="table" w:styleId="751">
     <w:name w:val="List Table 5 Dark"/>
-    <w:basedOn w:val="614"/>
+    <w:basedOn w:val="819"/>
     <w:uiPriority w:val="99"/>
     <w:pPr>
       <w:spacing w:after="0" w:line="240" w:lineRule="auto"/>
@@ -9307,9 +9810,9 @@
       </w:rPr>
     </w:tblStylePr>
   </w:style>
-  <w:style w:type="table" w:styleId="131">
+  <w:style w:type="table" w:styleId="752">
     <w:name w:val="List Table 5 Dark - Accent 1"/>
-    <w:basedOn w:val="614"/>
+    <w:basedOn w:val="819"/>
     <w:uiPriority w:val="99"/>
     <w:pPr>
       <w:spacing w:after="0" w:line="240" w:lineRule="auto"/>
@@ -9414,9 +9917,9 @@
       </w:rPr>
     </w:tblStylePr>
   </w:style>
-  <w:style w:type="table" w:styleId="132">
+  <w:style w:type="table" w:styleId="753">
     <w:name w:val="List Table 5 Dark - Accent 2"/>
-    <w:basedOn w:val="614"/>
+    <w:basedOn w:val="819"/>
     <w:uiPriority w:val="99"/>
     <w:pPr>
       <w:spacing w:after="0" w:line="240" w:lineRule="auto"/>
@@ -9521,9 +10024,9 @@
       </w:rPr>
     </w:tblStylePr>
   </w:style>
-  <w:style w:type="table" w:styleId="133">
+  <w:style w:type="table" w:styleId="754">
     <w:name w:val="List Table 5 Dark - Accent 3"/>
-    <w:basedOn w:val="614"/>
+    <w:basedOn w:val="819"/>
     <w:uiPriority w:val="99"/>
     <w:pPr>
       <w:spacing w:after="0" w:line="240" w:lineRule="auto"/>
@@ -9628,9 +10131,9 @@
       </w:rPr>
     </w:tblStylePr>
   </w:style>
-  <w:style w:type="table" w:styleId="134">
+  <w:style w:type="table" w:styleId="755">
     <w:name w:val="List Table 5 Dark - Accent 4"/>
-    <w:basedOn w:val="614"/>
+    <w:basedOn w:val="819"/>
     <w:uiPriority w:val="99"/>
     <w:pPr>
       <w:spacing w:after="0" w:line="240" w:lineRule="auto"/>
@@ -9735,9 +10238,9 @@
       </w:rPr>
     </w:tblStylePr>
   </w:style>
-  <w:style w:type="table" w:styleId="135">
+  <w:style w:type="table" w:styleId="756">
     <w:name w:val="List Table 5 Dark - Accent 5"/>
-    <w:basedOn w:val="614"/>
+    <w:basedOn w:val="819"/>
     <w:uiPriority w:val="99"/>
     <w:pPr>
       <w:spacing w:after="0" w:line="240" w:lineRule="auto"/>
@@ -9842,9 +10345,9 @@
       </w:rPr>
     </w:tblStylePr>
   </w:style>
-  <w:style w:type="table" w:styleId="136">
+  <w:style w:type="table" w:styleId="757">
     <w:name w:val="List Table 5 Dark - Accent 6"/>
-    <w:basedOn w:val="614"/>
+    <w:basedOn w:val="819"/>
     <w:uiPriority w:val="99"/>
     <w:pPr>
       <w:spacing w:after="0" w:line="240" w:lineRule="auto"/>
@@ -9949,9 +10452,9 @@
       </w:rPr>
     </w:tblStylePr>
   </w:style>
-  <w:style w:type="table" w:styleId="137">
+  <w:style w:type="table" w:styleId="758">
     <w:name w:val="List Table 6 Colorful"/>
-    <w:basedOn w:val="614"/>
+    <w:basedOn w:val="819"/>
     <w:uiPriority w:val="99"/>
     <w:pPr>
       <w:spacing w:after="0" w:line="240" w:lineRule="auto"/>
@@ -10022,9 +10525,9 @@
       </w:tcPr>
     </w:tblStylePr>
   </w:style>
-  <w:style w:type="table" w:styleId="138">
+  <w:style w:type="table" w:styleId="759">
     <w:name w:val="List Table 6 Colorful - Accent 1"/>
-    <w:basedOn w:val="614"/>
+    <w:basedOn w:val="819"/>
     <w:uiPriority w:val="99"/>
     <w:pPr>
       <w:spacing w:after="0" w:line="240" w:lineRule="auto"/>
@@ -10095,9 +10598,9 @@
       </w:tcPr>
     </w:tblStylePr>
   </w:style>
-  <w:style w:type="table" w:styleId="139">
+  <w:style w:type="table" w:styleId="760">
     <w:name w:val="List Table 6 Colorful - Accent 2"/>
-    <w:basedOn w:val="614"/>
+    <w:basedOn w:val="819"/>
     <w:uiPriority w:val="99"/>
     <w:pPr>
       <w:spacing w:after="0" w:line="240" w:lineRule="auto"/>
@@ -10168,9 +10671,9 @@
       </w:tcPr>
     </w:tblStylePr>
   </w:style>
-  <w:style w:type="table" w:styleId="140">
+  <w:style w:type="table" w:styleId="761">
     <w:name w:val="List Table 6 Colorful - Accent 3"/>
-    <w:basedOn w:val="614"/>
+    <w:basedOn w:val="819"/>
     <w:uiPriority w:val="99"/>
     <w:pPr>
       <w:spacing w:after="0" w:line="240" w:lineRule="auto"/>
@@ -10241,9 +10744,9 @@
       </w:tcPr>
     </w:tblStylePr>
   </w:style>
-  <w:style w:type="table" w:styleId="141">
+  <w:style w:type="table" w:styleId="762">
     <w:name w:val="List Table 6 Colorful - Accent 4"/>
-    <w:basedOn w:val="614"/>
+    <w:basedOn w:val="819"/>
     <w:uiPriority w:val="99"/>
     <w:pPr>
       <w:spacing w:after="0" w:line="240" w:lineRule="auto"/>
@@ -10314,9 +10817,9 @@
       </w:tcPr>
     </w:tblStylePr>
   </w:style>
-  <w:style w:type="table" w:styleId="142">
+  <w:style w:type="table" w:styleId="763">
     <w:name w:val="List Table 6 Colorful - Accent 5"/>
-    <w:basedOn w:val="614"/>
+    <w:basedOn w:val="819"/>
     <w:uiPriority w:val="99"/>
     <w:pPr>
       <w:spacing w:after="0" w:line="240" w:lineRule="auto"/>
@@ -10387,9 +10890,9 @@
       </w:tcPr>
     </w:tblStylePr>
   </w:style>
-  <w:style w:type="table" w:styleId="143">
+  <w:style w:type="table" w:styleId="764">
     <w:name w:val="List Table 6 Colorful - Accent 6"/>
-    <w:basedOn w:val="614"/>
+    <w:basedOn w:val="819"/>
     <w:uiPriority w:val="99"/>
     <w:pPr>
       <w:spacing w:after="0" w:line="240" w:lineRule="auto"/>
@@ -10460,9 +10963,9 @@
       </w:tcPr>
     </w:tblStylePr>
   </w:style>
-  <w:style w:type="table" w:styleId="144">
+  <w:style w:type="table" w:styleId="765">
     <w:name w:val="List Table 7 Colorful"/>
-    <w:basedOn w:val="614"/>
+    <w:basedOn w:val="819"/>
     <w:uiPriority w:val="99"/>
     <w:pPr>
       <w:spacing w:after="0" w:line="240" w:lineRule="auto"/>
@@ -10510,9 +11013,9 @@
       <w:tcPr>
         <w:shd w:color="ffffff"/>
         <w:tcBorders>
-          <w:top w:val="none"/>
-          <w:left w:val="none"/>
-          <w:bottom w:val="none"/>
+          <w:top w:val="none" w:color="000000" w:sz="4" w:space="0"/>
+          <w:left w:val="none" w:color="000000" w:sz="4" w:space="0"/>
+          <w:bottom w:val="none" w:color="000000" w:sz="4" w:space="0"/>
           <w:right w:val="single" w:color="000000" w:themeColor="text1" w:themeTint="80" w:sz="4" w:space="0"/>
         </w:tcBorders>
       </w:tcPr>
@@ -10527,10 +11030,10 @@
       <w:tcPr>
         <w:shd w:val="clear" w:color="ffffff" w:themeColor="light1" w:fill="ffffff" w:themeFill="light1"/>
         <w:tcBorders>
-          <w:top w:val="none"/>
-          <w:left w:val="none"/>
+          <w:top w:val="none" w:color="000000" w:sz="4" w:space="0"/>
+          <w:left w:val="none" w:color="000000" w:sz="4" w:space="0"/>
           <w:bottom w:val="single" w:color="000000" w:themeColor="text1" w:themeTint="80" w:sz="4" w:space="0"/>
-          <w:right w:val="none"/>
+          <w:right w:val="none" w:color="000000" w:sz="4" w:space="0"/>
         </w:tcBorders>
       </w:tcPr>
     </w:tblStylePr>
@@ -10544,10 +11047,10 @@
       <w:tcPr>
         <w:shd w:color="ffffff"/>
         <w:tcBorders>
-          <w:top w:val="none"/>
+          <w:top w:val="none" w:color="000000" w:sz="4" w:space="0"/>
           <w:left w:val="single" w:color="000000" w:themeColor="text1" w:themeTint="80" w:sz="4" w:space="0"/>
-          <w:bottom w:val="none"/>
-          <w:right w:val="none"/>
+          <w:bottom w:val="none" w:color="000000" w:sz="4" w:space="0"/>
+          <w:right w:val="none" w:color="000000" w:sz="4" w:space="0"/>
         </w:tcBorders>
       </w:tcPr>
     </w:tblStylePr>
@@ -10562,9 +11065,9 @@
         <w:shd w:val="clear" w:color="ffffff" w:themeColor="light1" w:fill="ffffff" w:themeFill="light1"/>
         <w:tcBorders>
           <w:top w:val="single" w:color="000000" w:themeColor="text1" w:themeTint="80" w:sz="4" w:space="0"/>
-          <w:left w:val="none"/>
-          <w:bottom w:val="none"/>
-          <w:right w:val="none"/>
+          <w:left w:val="none" w:color="000000" w:sz="4" w:space="0"/>
+          <w:bottom w:val="none" w:color="000000" w:sz="4" w:space="0"/>
+          <w:right w:val="none" w:color="000000" w:sz="4" w:space="0"/>
         </w:tcBorders>
       </w:tcPr>
     </w:tblStylePr>
@@ -10576,9 +11079,9 @@
       </w:rPr>
     </w:tblStylePr>
   </w:style>
-  <w:style w:type="table" w:styleId="145">
+  <w:style w:type="table" w:styleId="766">
     <w:name w:val="List Table 7 Colorful - Accent 1"/>
-    <w:basedOn w:val="614"/>
+    <w:basedOn w:val="819"/>
     <w:uiPriority w:val="99"/>
     <w:pPr>
       <w:spacing w:after="0" w:line="240" w:lineRule="auto"/>
@@ -10626,9 +11129,9 @@
       <w:tcPr>
         <w:shd w:color="ffffff"/>
         <w:tcBorders>
-          <w:top w:val="none"/>
-          <w:left w:val="none"/>
-          <w:bottom w:val="none"/>
+          <w:top w:val="none" w:color="000000" w:sz="4" w:space="0"/>
+          <w:left w:val="none" w:color="000000" w:sz="4" w:space="0"/>
+          <w:bottom w:val="none" w:color="000000" w:sz="4" w:space="0"/>
           <w:right w:val="single" w:color="000000" w:themeColor="accent1" w:sz="4" w:space="0"/>
         </w:tcBorders>
       </w:tcPr>
@@ -10643,10 +11146,10 @@
       <w:tcPr>
         <w:shd w:val="clear" w:color="ffffff" w:themeColor="light1" w:fill="ffffff" w:themeFill="light1"/>
         <w:tcBorders>
-          <w:top w:val="none"/>
-          <w:left w:val="none"/>
+          <w:top w:val="none" w:color="000000" w:sz="4" w:space="0"/>
+          <w:left w:val="none" w:color="000000" w:sz="4" w:space="0"/>
           <w:bottom w:val="single" w:color="000000" w:themeColor="accent1" w:sz="4" w:space="0"/>
-          <w:right w:val="none"/>
+          <w:right w:val="none" w:color="000000" w:sz="4" w:space="0"/>
         </w:tcBorders>
       </w:tcPr>
     </w:tblStylePr>
@@ -10660,10 +11163,10 @@
       <w:tcPr>
         <w:shd w:color="ffffff"/>
         <w:tcBorders>
-          <w:top w:val="none"/>
+          <w:top w:val="none" w:color="000000" w:sz="4" w:space="0"/>
           <w:left w:val="single" w:color="000000" w:themeColor="accent1" w:sz="4" w:space="0"/>
-          <w:bottom w:val="none"/>
-          <w:right w:val="none"/>
+          <w:bottom w:val="none" w:color="000000" w:sz="4" w:space="0"/>
+          <w:right w:val="none" w:color="000000" w:sz="4" w:space="0"/>
         </w:tcBorders>
       </w:tcPr>
     </w:tblStylePr>
@@ -10678,9 +11181,9 @@
         <w:shd w:val="clear" w:color="ffffff" w:themeColor="light1" w:fill="ffffff" w:themeFill="light1"/>
         <w:tcBorders>
           <w:top w:val="single" w:color="000000" w:themeColor="accent1" w:sz="4" w:space="0"/>
-          <w:left w:val="none"/>
-          <w:bottom w:val="none"/>
-          <w:right w:val="none"/>
+          <w:left w:val="none" w:color="000000" w:sz="4" w:space="0"/>
+          <w:bottom w:val="none" w:color="000000" w:sz="4" w:space="0"/>
+          <w:right w:val="none" w:color="000000" w:sz="4" w:space="0"/>
         </w:tcBorders>
       </w:tcPr>
     </w:tblStylePr>
@@ -10692,9 +11195,9 @@
       </w:rPr>
     </w:tblStylePr>
   </w:style>
-  <w:style w:type="table" w:styleId="146">
+  <w:style w:type="table" w:styleId="767">
     <w:name w:val="List Table 7 Colorful - Accent 2"/>
-    <w:basedOn w:val="614"/>
+    <w:basedOn w:val="819"/>
     <w:uiPriority w:val="99"/>
     <w:pPr>
       <w:spacing w:after="0" w:line="240" w:lineRule="auto"/>
@@ -10742,9 +11245,9 @@
       <w:tcPr>
         <w:shd w:color="ffffff"/>
         <w:tcBorders>
-          <w:top w:val="none"/>
-          <w:left w:val="none"/>
-          <w:bottom w:val="none"/>
+          <w:top w:val="none" w:color="000000" w:sz="4" w:space="0"/>
+          <w:left w:val="none" w:color="000000" w:sz="4" w:space="0"/>
+          <w:bottom w:val="none" w:color="000000" w:sz="4" w:space="0"/>
           <w:right w:val="single" w:color="000000" w:themeColor="accent2" w:themeTint="97" w:sz="4" w:space="0"/>
         </w:tcBorders>
       </w:tcPr>
@@ -10759,10 +11262,10 @@
       <w:tcPr>
         <w:shd w:val="clear" w:color="ffffff" w:themeColor="light1" w:fill="ffffff" w:themeFill="light1"/>
         <w:tcBorders>
-          <w:top w:val="none"/>
-          <w:left w:val="none"/>
+          <w:top w:val="none" w:color="000000" w:sz="4" w:space="0"/>
+          <w:left w:val="none" w:color="000000" w:sz="4" w:space="0"/>
           <w:bottom w:val="single" w:color="000000" w:themeColor="accent2" w:themeTint="97" w:sz="4" w:space="0"/>
-          <w:right w:val="none"/>
+          <w:right w:val="none" w:color="000000" w:sz="4" w:space="0"/>
         </w:tcBorders>
       </w:tcPr>
     </w:tblStylePr>
@@ -10776,10 +11279,10 @@
       <w:tcPr>
         <w:shd w:color="ffffff"/>
         <w:tcBorders>
-          <w:top w:val="none"/>
+          <w:top w:val="none" w:color="000000" w:sz="4" w:space="0"/>
           <w:left w:val="single" w:color="000000" w:themeColor="accent2" w:themeTint="97" w:sz="4" w:space="0"/>
-          <w:bottom w:val="none"/>
-          <w:right w:val="none"/>
+          <w:bottom w:val="none" w:color="000000" w:sz="4" w:space="0"/>
+          <w:right w:val="none" w:color="000000" w:sz="4" w:space="0"/>
         </w:tcBorders>
       </w:tcPr>
     </w:tblStylePr>
@@ -10794,9 +11297,9 @@
         <w:shd w:val="clear" w:color="ffffff" w:themeColor="light1" w:fill="ffffff" w:themeFill="light1"/>
         <w:tcBorders>
           <w:top w:val="single" w:color="000000" w:themeColor="accent2" w:themeTint="97" w:sz="4" w:space="0"/>
-          <w:left w:val="none"/>
-          <w:bottom w:val="none"/>
-          <w:right w:val="none"/>
+          <w:left w:val="none" w:color="000000" w:sz="4" w:space="0"/>
+          <w:bottom w:val="none" w:color="000000" w:sz="4" w:space="0"/>
+          <w:right w:val="none" w:color="000000" w:sz="4" w:space="0"/>
         </w:tcBorders>
       </w:tcPr>
     </w:tblStylePr>
@@ -10808,9 +11311,9 @@
       </w:rPr>
     </w:tblStylePr>
   </w:style>
-  <w:style w:type="table" w:styleId="147">
+  <w:style w:type="table" w:styleId="768">
     <w:name w:val="List Table 7 Colorful - Accent 3"/>
-    <w:basedOn w:val="614"/>
+    <w:basedOn w:val="819"/>
     <w:uiPriority w:val="99"/>
     <w:pPr>
       <w:spacing w:after="0" w:line="240" w:lineRule="auto"/>
@@ -10858,9 +11361,9 @@
       <w:tcPr>
         <w:shd w:color="ffffff"/>
         <w:tcBorders>
-          <w:top w:val="none"/>
-          <w:left w:val="none"/>
-          <w:bottom w:val="none"/>
+          <w:top w:val="none" w:color="000000" w:sz="4" w:space="0"/>
+          <w:left w:val="none" w:color="000000" w:sz="4" w:space="0"/>
+          <w:bottom w:val="none" w:color="000000" w:sz="4" w:space="0"/>
           <w:right w:val="single" w:color="000000" w:themeColor="accent3" w:themeTint="98" w:sz="4" w:space="0"/>
         </w:tcBorders>
       </w:tcPr>
@@ -10875,10 +11378,10 @@
       <w:tcPr>
         <w:shd w:val="clear" w:color="ffffff" w:themeColor="light1" w:fill="ffffff" w:themeFill="light1"/>
         <w:tcBorders>
-          <w:top w:val="none"/>
-          <w:left w:val="none"/>
+          <w:top w:val="none" w:color="000000" w:sz="4" w:space="0"/>
+          <w:left w:val="none" w:color="000000" w:sz="4" w:space="0"/>
           <w:bottom w:val="single" w:color="000000" w:themeColor="accent3" w:themeTint="98" w:sz="4" w:space="0"/>
-          <w:right w:val="none"/>
+          <w:right w:val="none" w:color="000000" w:sz="4" w:space="0"/>
         </w:tcBorders>
       </w:tcPr>
     </w:tblStylePr>
@@ -10892,10 +11395,10 @@
       <w:tcPr>
         <w:shd w:color="ffffff"/>
         <w:tcBorders>
-          <w:top w:val="none"/>
+          <w:top w:val="none" w:color="000000" w:sz="4" w:space="0"/>
           <w:left w:val="single" w:color="000000" w:themeColor="accent3" w:themeTint="98" w:sz="4" w:space="0"/>
-          <w:bottom w:val="none"/>
-          <w:right w:val="none"/>
+          <w:bottom w:val="none" w:color="000000" w:sz="4" w:space="0"/>
+          <w:right w:val="none" w:color="000000" w:sz="4" w:space="0"/>
         </w:tcBorders>
       </w:tcPr>
     </w:tblStylePr>
@@ -10910,9 +11413,9 @@
         <w:shd w:val="clear" w:color="ffffff" w:themeColor="light1" w:fill="ffffff" w:themeFill="light1"/>
         <w:tcBorders>
           <w:top w:val="single" w:color="000000" w:themeColor="accent3" w:themeTint="98" w:sz="4" w:space="0"/>
-          <w:left w:val="none"/>
-          <w:bottom w:val="none"/>
-          <w:right w:val="none"/>
+          <w:left w:val="none" w:color="000000" w:sz="4" w:space="0"/>
+          <w:bottom w:val="none" w:color="000000" w:sz="4" w:space="0"/>
+          <w:right w:val="none" w:color="000000" w:sz="4" w:space="0"/>
         </w:tcBorders>
       </w:tcPr>
     </w:tblStylePr>
@@ -10924,9 +11427,9 @@
       </w:rPr>
     </w:tblStylePr>
   </w:style>
-  <w:style w:type="table" w:styleId="148">
+  <w:style w:type="table" w:styleId="769">
     <w:name w:val="List Table 7 Colorful - Accent 4"/>
-    <w:basedOn w:val="614"/>
+    <w:basedOn w:val="819"/>
     <w:uiPriority w:val="99"/>
     <w:pPr>
       <w:spacing w:after="0" w:line="240" w:lineRule="auto"/>
@@ -10974,9 +11477,9 @@
       <w:tcPr>
         <w:shd w:color="ffffff"/>
         <w:tcBorders>
-          <w:top w:val="none"/>
-          <w:left w:val="none"/>
-          <w:bottom w:val="none"/>
+          <w:top w:val="none" w:color="000000" w:sz="4" w:space="0"/>
+          <w:left w:val="none" w:color="000000" w:sz="4" w:space="0"/>
+          <w:bottom w:val="none" w:color="000000" w:sz="4" w:space="0"/>
           <w:right w:val="single" w:color="000000" w:themeColor="accent4" w:themeTint="9A" w:sz="4" w:space="0"/>
         </w:tcBorders>
       </w:tcPr>
@@ -10991,10 +11494,10 @@
       <w:tcPr>
         <w:shd w:val="clear" w:color="ffffff" w:themeColor="light1" w:fill="ffffff" w:themeFill="light1"/>
         <w:tcBorders>
-          <w:top w:val="none"/>
-          <w:left w:val="none"/>
+          <w:top w:val="none" w:color="000000" w:sz="4" w:space="0"/>
+          <w:left w:val="none" w:color="000000" w:sz="4" w:space="0"/>
           <w:bottom w:val="single" w:color="000000" w:themeColor="accent4" w:themeTint="9A" w:sz="4" w:space="0"/>
-          <w:right w:val="none"/>
+          <w:right w:val="none" w:color="000000" w:sz="4" w:space="0"/>
         </w:tcBorders>
       </w:tcPr>
     </w:tblStylePr>
@@ -11008,10 +11511,10 @@
       <w:tcPr>
         <w:shd w:color="ffffff"/>
         <w:tcBorders>
-          <w:top w:val="none"/>
+          <w:top w:val="none" w:color="000000" w:sz="4" w:space="0"/>
           <w:left w:val="single" w:color="000000" w:themeColor="accent4" w:themeTint="9A" w:sz="4" w:space="0"/>
-          <w:bottom w:val="none"/>
-          <w:right w:val="none"/>
+          <w:bottom w:val="none" w:color="000000" w:sz="4" w:space="0"/>
+          <w:right w:val="none" w:color="000000" w:sz="4" w:space="0"/>
         </w:tcBorders>
       </w:tcPr>
     </w:tblStylePr>
@@ -11026,9 +11529,9 @@
         <w:shd w:val="clear" w:color="ffffff" w:themeColor="light1" w:fill="ffffff" w:themeFill="light1"/>
         <w:tcBorders>
           <w:top w:val="single" w:color="000000" w:themeColor="accent4" w:themeTint="9A" w:sz="4" w:space="0"/>
-          <w:left w:val="none"/>
-          <w:bottom w:val="none"/>
-          <w:right w:val="none"/>
+          <w:left w:val="none" w:color="000000" w:sz="4" w:space="0"/>
+          <w:bottom w:val="none" w:color="000000" w:sz="4" w:space="0"/>
+          <w:right w:val="none" w:color="000000" w:sz="4" w:space="0"/>
         </w:tcBorders>
       </w:tcPr>
     </w:tblStylePr>
@@ -11040,9 +11543,9 @@
       </w:rPr>
     </w:tblStylePr>
   </w:style>
-  <w:style w:type="table" w:styleId="149">
+  <w:style w:type="table" w:styleId="770">
     <w:name w:val="List Table 7 Colorful - Accent 5"/>
-    <w:basedOn w:val="614"/>
+    <w:basedOn w:val="819"/>
     <w:uiPriority w:val="99"/>
     <w:pPr>
       <w:spacing w:after="0" w:line="240" w:lineRule="auto"/>
@@ -11090,9 +11593,9 @@
       <w:tcPr>
         <w:shd w:color="ffffff"/>
         <w:tcBorders>
-          <w:top w:val="none"/>
-          <w:left w:val="none"/>
-          <w:bottom w:val="none"/>
+          <w:top w:val="none" w:color="000000" w:sz="4" w:space="0"/>
+          <w:left w:val="none" w:color="000000" w:sz="4" w:space="0"/>
+          <w:bottom w:val="none" w:color="000000" w:sz="4" w:space="0"/>
           <w:right w:val="single" w:color="000000" w:themeColor="accent5" w:themeTint="9A" w:sz="4" w:space="0"/>
         </w:tcBorders>
       </w:tcPr>
@@ -11107,10 +11610,10 @@
       <w:tcPr>
         <w:shd w:val="clear" w:color="ffffff" w:themeColor="light1" w:fill="ffffff" w:themeFill="light1"/>
         <w:tcBorders>
-          <w:top w:val="none"/>
-          <w:left w:val="none"/>
+          <w:top w:val="none" w:color="000000" w:sz="4" w:space="0"/>
+          <w:left w:val="none" w:color="000000" w:sz="4" w:space="0"/>
           <w:bottom w:val="single" w:color="000000" w:themeColor="accent5" w:themeTint="9A" w:sz="4" w:space="0"/>
-          <w:right w:val="none"/>
+          <w:right w:val="none" w:color="000000" w:sz="4" w:space="0"/>
         </w:tcBorders>
       </w:tcPr>
     </w:tblStylePr>
@@ -11124,10 +11627,10 @@
       <w:tcPr>
         <w:shd w:color="ffffff"/>
         <w:tcBorders>
-          <w:top w:val="none"/>
+          <w:top w:val="none" w:color="000000" w:sz="4" w:space="0"/>
           <w:left w:val="single" w:color="000000" w:themeColor="accent5" w:themeTint="9A" w:sz="4" w:space="0"/>
-          <w:bottom w:val="none"/>
-          <w:right w:val="none"/>
+          <w:bottom w:val="none" w:color="000000" w:sz="4" w:space="0"/>
+          <w:right w:val="none" w:color="000000" w:sz="4" w:space="0"/>
         </w:tcBorders>
       </w:tcPr>
     </w:tblStylePr>
@@ -11142,9 +11645,9 @@
         <w:shd w:val="clear" w:color="ffffff" w:themeColor="light1" w:fill="ffffff" w:themeFill="light1"/>
         <w:tcBorders>
           <w:top w:val="single" w:color="000000" w:themeColor="accent5" w:themeTint="9A" w:sz="4" w:space="0"/>
-          <w:left w:val="none"/>
-          <w:bottom w:val="none"/>
-          <w:right w:val="none"/>
+          <w:left w:val="none" w:color="000000" w:sz="4" w:space="0"/>
+          <w:bottom w:val="none" w:color="000000" w:sz="4" w:space="0"/>
+          <w:right w:val="none" w:color="000000" w:sz="4" w:space="0"/>
         </w:tcBorders>
       </w:tcPr>
     </w:tblStylePr>
@@ -11156,9 +11659,9 @@
       </w:rPr>
     </w:tblStylePr>
   </w:style>
-  <w:style w:type="table" w:styleId="150">
+  <w:style w:type="table" w:styleId="771">
     <w:name w:val="List Table 7 Colorful - Accent 6"/>
-    <w:basedOn w:val="614"/>
+    <w:basedOn w:val="819"/>
     <w:uiPriority w:val="99"/>
     <w:pPr>
       <w:spacing w:after="0" w:line="240" w:lineRule="auto"/>
@@ -11206,9 +11709,9 @@
       <w:tcPr>
         <w:shd w:color="ffffff"/>
         <w:tcBorders>
-          <w:top w:val="none"/>
-          <w:left w:val="none"/>
-          <w:bottom w:val="none"/>
+          <w:top w:val="none" w:color="000000" w:sz="4" w:space="0"/>
+          <w:left w:val="none" w:color="000000" w:sz="4" w:space="0"/>
+          <w:bottom w:val="none" w:color="000000" w:sz="4" w:space="0"/>
           <w:right w:val="single" w:color="000000" w:themeColor="accent6" w:themeTint="98" w:sz="4" w:space="0"/>
         </w:tcBorders>
       </w:tcPr>
@@ -11223,10 +11726,10 @@
       <w:tcPr>
         <w:shd w:val="clear" w:color="ffffff" w:themeColor="light1" w:fill="ffffff" w:themeFill="light1"/>
         <w:tcBorders>
-          <w:top w:val="none"/>
-          <w:left w:val="none"/>
+          <w:top w:val="none" w:color="000000" w:sz="4" w:space="0"/>
+          <w:left w:val="none" w:color="000000" w:sz="4" w:space="0"/>
           <w:bottom w:val="single" w:color="000000" w:themeColor="accent6" w:themeTint="98" w:sz="4" w:space="0"/>
-          <w:right w:val="none"/>
+          <w:right w:val="none" w:color="000000" w:sz="4" w:space="0"/>
         </w:tcBorders>
       </w:tcPr>
     </w:tblStylePr>
@@ -11240,10 +11743,10 @@
       <w:tcPr>
         <w:shd w:color="ffffff"/>
         <w:tcBorders>
-          <w:top w:val="none"/>
+          <w:top w:val="none" w:color="000000" w:sz="4" w:space="0"/>
           <w:left w:val="single" w:color="000000" w:themeColor="accent6" w:themeTint="98" w:sz="4" w:space="0"/>
-          <w:bottom w:val="none"/>
-          <w:right w:val="none"/>
+          <w:bottom w:val="none" w:color="000000" w:sz="4" w:space="0"/>
+          <w:right w:val="none" w:color="000000" w:sz="4" w:space="0"/>
         </w:tcBorders>
       </w:tcPr>
     </w:tblStylePr>
@@ -11258,9 +11761,9 @@
         <w:shd w:val="clear" w:color="ffffff" w:themeColor="light1" w:fill="ffffff" w:themeFill="light1"/>
         <w:tcBorders>
           <w:top w:val="single" w:color="000000" w:themeColor="accent6" w:themeTint="98" w:sz="4" w:space="0"/>
-          <w:left w:val="none"/>
-          <w:bottom w:val="none"/>
-          <w:right w:val="none"/>
+          <w:left w:val="none" w:color="000000" w:sz="4" w:space="0"/>
+          <w:bottom w:val="none" w:color="000000" w:sz="4" w:space="0"/>
+          <w:right w:val="none" w:color="000000" w:sz="4" w:space="0"/>
         </w:tcBorders>
       </w:tcPr>
     </w:tblStylePr>
@@ -11272,9 +11775,9 @@
       </w:rPr>
     </w:tblStylePr>
   </w:style>
-  <w:style w:type="table" w:styleId="151">
+  <w:style w:type="table" w:styleId="772">
     <w:name w:val="Lined - Accent"/>
-    <w:basedOn w:val="614"/>
+    <w:basedOn w:val="819"/>
     <w:uiPriority w:val="99"/>
     <w:pPr>
       <w:spacing w:after="0" w:line="240" w:lineRule="auto"/>
@@ -11362,9 +11865,9 @@
       </w:tcPr>
     </w:tblStylePr>
   </w:style>
-  <w:style w:type="table" w:styleId="152">
+  <w:style w:type="table" w:styleId="773">
     <w:name w:val="Lined - Accent 1"/>
-    <w:basedOn w:val="614"/>
+    <w:basedOn w:val="819"/>
     <w:uiPriority w:val="99"/>
     <w:pPr>
       <w:spacing w:after="0" w:line="240" w:lineRule="auto"/>
@@ -11452,9 +11955,9 @@
       </w:tcPr>
     </w:tblStylePr>
   </w:style>
-  <w:style w:type="table" w:styleId="153">
+  <w:style w:type="table" w:styleId="774">
     <w:name w:val="Lined - Accent 2"/>
-    <w:basedOn w:val="614"/>
+    <w:basedOn w:val="819"/>
     <w:uiPriority w:val="99"/>
     <w:pPr>
       <w:spacing w:after="0" w:line="240" w:lineRule="auto"/>
@@ -11542,9 +12045,9 @@
       </w:tcPr>
     </w:tblStylePr>
   </w:style>
-  <w:style w:type="table" w:styleId="154">
+  <w:style w:type="table" w:styleId="775">
     <w:name w:val="Lined - Accent 3"/>
-    <w:basedOn w:val="614"/>
+    <w:basedOn w:val="819"/>
     <w:uiPriority w:val="99"/>
     <w:pPr>
       <w:spacing w:after="0" w:line="240" w:lineRule="auto"/>
@@ -11632,9 +12135,9 @@
       </w:tcPr>
     </w:tblStylePr>
   </w:style>
-  <w:style w:type="table" w:styleId="155">
+  <w:style w:type="table" w:styleId="776">
     <w:name w:val="Lined - Accent 4"/>
-    <w:basedOn w:val="614"/>
+    <w:basedOn w:val="819"/>
     <w:uiPriority w:val="99"/>
     <w:pPr>
       <w:spacing w:after="0" w:line="240" w:lineRule="auto"/>
@@ -11722,9 +12225,9 @@
       </w:tcPr>
     </w:tblStylePr>
   </w:style>
-  <w:style w:type="table" w:styleId="156">
+  <w:style w:type="table" w:styleId="777">
     <w:name w:val="Lined - Accent 5"/>
-    <w:basedOn w:val="614"/>
+    <w:basedOn w:val="819"/>
     <w:uiPriority w:val="99"/>
     <w:pPr>
       <w:spacing w:after="0" w:line="240" w:lineRule="auto"/>
@@ -11812,9 +12315,9 @@
       </w:tcPr>
     </w:tblStylePr>
   </w:style>
-  <w:style w:type="table" w:styleId="157">
+  <w:style w:type="table" w:styleId="778">
     <w:name w:val="Lined - Accent 6"/>
-    <w:basedOn w:val="614"/>
+    <w:basedOn w:val="819"/>
     <w:uiPriority w:val="99"/>
     <w:pPr>
       <w:spacing w:after="0" w:line="240" w:lineRule="auto"/>
@@ -11902,9 +12405,9 @@
       </w:tcPr>
     </w:tblStylePr>
   </w:style>
-  <w:style w:type="table" w:styleId="158">
+  <w:style w:type="table" w:styleId="779">
     <w:name w:val="Bordered &amp; Lined - Accent"/>
-    <w:basedOn w:val="614"/>
+    <w:basedOn w:val="819"/>
     <w:uiPriority w:val="99"/>
     <w:pPr>
       <w:spacing w:after="0" w:line="240" w:lineRule="auto"/>
@@ -12000,9 +12503,9 @@
       </w:tcPr>
     </w:tblStylePr>
   </w:style>
-  <w:style w:type="table" w:styleId="159">
+  <w:style w:type="table" w:styleId="780">
     <w:name w:val="Bordered &amp; Lined - Accent 1"/>
-    <w:basedOn w:val="614"/>
+    <w:basedOn w:val="819"/>
     <w:uiPriority w:val="99"/>
     <w:pPr>
       <w:spacing w:after="0" w:line="240" w:lineRule="auto"/>
@@ -12098,9 +12601,9 @@
       </w:tcPr>
     </w:tblStylePr>
   </w:style>
-  <w:style w:type="table" w:styleId="160">
+  <w:style w:type="table" w:styleId="781">
     <w:name w:val="Bordered &amp; Lined - Accent 2"/>
-    <w:basedOn w:val="614"/>
+    <w:basedOn w:val="819"/>
     <w:uiPriority w:val="99"/>
     <w:pPr>
       <w:spacing w:after="0" w:line="240" w:lineRule="auto"/>
@@ -12196,9 +12699,9 @@
       </w:tcPr>
     </w:tblStylePr>
   </w:style>
-  <w:style w:type="table" w:styleId="161">
+  <w:style w:type="table" w:styleId="782">
     <w:name w:val="Bordered &amp; Lined - Accent 3"/>
-    <w:basedOn w:val="614"/>
+    <w:basedOn w:val="819"/>
     <w:uiPriority w:val="99"/>
     <w:pPr>
       <w:spacing w:after="0" w:line="240" w:lineRule="auto"/>
@@ -12294,9 +12797,9 @@
       </w:tcPr>
     </w:tblStylePr>
   </w:style>
-  <w:style w:type="table" w:styleId="162">
+  <w:style w:type="table" w:styleId="783">
     <w:name w:val="Bordered &amp; Lined - Accent 4"/>
-    <w:basedOn w:val="614"/>
+    <w:basedOn w:val="819"/>
     <w:uiPriority w:val="99"/>
     <w:pPr>
       <w:spacing w:after="0" w:line="240" w:lineRule="auto"/>
@@ -12392,9 +12895,9 @@
       </w:tcPr>
     </w:tblStylePr>
   </w:style>
-  <w:style w:type="table" w:styleId="163">
+  <w:style w:type="table" w:styleId="784">
     <w:name w:val="Bordered &amp; Lined - Accent 5"/>
-    <w:basedOn w:val="614"/>
+    <w:basedOn w:val="819"/>
     <w:uiPriority w:val="99"/>
     <w:pPr>
       <w:spacing w:after="0" w:line="240" w:lineRule="auto"/>
@@ -12490,9 +12993,9 @@
       </w:tcPr>
     </w:tblStylePr>
   </w:style>
-  <w:style w:type="table" w:styleId="164">
+  <w:style w:type="table" w:styleId="785">
     <w:name w:val="Bordered &amp; Lined - Accent 6"/>
-    <w:basedOn w:val="614"/>
+    <w:basedOn w:val="819"/>
     <w:uiPriority w:val="99"/>
     <w:pPr>
       <w:spacing w:after="0" w:line="240" w:lineRule="auto"/>
@@ -12588,9 +13091,9 @@
       </w:tcPr>
     </w:tblStylePr>
   </w:style>
-  <w:style w:type="table" w:styleId="165">
+  <w:style w:type="table" w:styleId="786">
     <w:name w:val="Bordered"/>
-    <w:basedOn w:val="614"/>
+    <w:basedOn w:val="819"/>
     <w:uiPriority w:val="99"/>
     <w:pPr>
       <w:spacing w:after="0" w:line="240" w:lineRule="auto"/>
@@ -12667,9 +13170,9 @@
       </w:tcPr>
     </w:tblStylePr>
   </w:style>
-  <w:style w:type="table" w:styleId="166">
+  <w:style w:type="table" w:styleId="787">
     <w:name w:val="Bordered - Accent 1"/>
-    <w:basedOn w:val="614"/>
+    <w:basedOn w:val="819"/>
     <w:uiPriority w:val="99"/>
     <w:pPr>
       <w:spacing w:after="0" w:line="240" w:lineRule="auto"/>
@@ -12746,9 +13249,9 @@
       </w:tcPr>
     </w:tblStylePr>
   </w:style>
-  <w:style w:type="table" w:styleId="167">
+  <w:style w:type="table" w:styleId="788">
     <w:name w:val="Bordered - Accent 2"/>
-    <w:basedOn w:val="614"/>
+    <w:basedOn w:val="819"/>
     <w:uiPriority w:val="99"/>
     <w:pPr>
       <w:spacing w:after="0" w:line="240" w:lineRule="auto"/>
@@ -12825,9 +13328,9 @@
       </w:tcPr>
     </w:tblStylePr>
   </w:style>
-  <w:style w:type="table" w:styleId="168">
+  <w:style w:type="table" w:styleId="789">
     <w:name w:val="Bordered - Accent 3"/>
-    <w:basedOn w:val="614"/>
+    <w:basedOn w:val="819"/>
     <w:uiPriority w:val="99"/>
     <w:pPr>
       <w:spacing w:after="0" w:line="240" w:lineRule="auto"/>
@@ -12904,9 +13407,9 @@
       </w:tcPr>
     </w:tblStylePr>
   </w:style>
-  <w:style w:type="table" w:styleId="169">
+  <w:style w:type="table" w:styleId="790">
     <w:name w:val="Bordered - Accent 4"/>
-    <w:basedOn w:val="614"/>
+    <w:basedOn w:val="819"/>
     <w:uiPriority w:val="99"/>
     <w:pPr>
       <w:spacing w:after="0" w:line="240" w:lineRule="auto"/>
@@ -12983,9 +13486,9 @@
       </w:tcPr>
     </w:tblStylePr>
   </w:style>
-  <w:style w:type="table" w:styleId="170">
+  <w:style w:type="table" w:styleId="791">
     <w:name w:val="Bordered - Accent 5"/>
-    <w:basedOn w:val="614"/>
+    <w:basedOn w:val="819"/>
     <w:uiPriority w:val="99"/>
     <w:pPr>
       <w:spacing w:after="0" w:line="240" w:lineRule="auto"/>
@@ -13062,9 +13565,9 @@
       </w:tcPr>
     </w:tblStylePr>
   </w:style>
-  <w:style w:type="table" w:styleId="171">
+  <w:style w:type="table" w:styleId="792">
     <w:name w:val="Bordered - Accent 6"/>
-    <w:basedOn w:val="614"/>
+    <w:basedOn w:val="819"/>
     <w:uiPriority w:val="99"/>
     <w:pPr>
       <w:spacing w:after="0" w:line="240" w:lineRule="auto"/>
@@ -13141,7 +13644,7 @@
       </w:tcPr>
     </w:tblStylePr>
   </w:style>
-  <w:style w:type="character" w:styleId="172">
+  <w:style w:type="character" w:styleId="793">
     <w:name w:val="Hyperlink"/>
     <w:uiPriority w:val="99"/>
     <w:unhideWhenUsed/>
@@ -13150,10 +13653,10 @@
       <w:u w:val="single"/>
     </w:rPr>
   </w:style>
-  <w:style w:type="paragraph" w:styleId="173">
+  <w:style w:type="paragraph" w:styleId="794">
     <w:name w:val="footnote text"/>
-    <w:basedOn w:val="606"/>
-    <w:link w:val="174"/>
+    <w:basedOn w:val="811"/>
+    <w:link w:val="795"/>
     <w:uiPriority w:val="99"/>
     <w:semiHidden/>
     <w:unhideWhenUsed/>
@@ -13164,27 +13667,27 @@
       <w:sz w:val="18"/>
     </w:rPr>
   </w:style>
-  <w:style w:type="character" w:styleId="174">
+  <w:style w:type="character" w:styleId="795">
     <w:name w:val="Footnote Text Char"/>
-    <w:link w:val="173"/>
+    <w:link w:val="794"/>
     <w:uiPriority w:val="99"/>
     <w:rPr>
       <w:sz w:val="18"/>
     </w:rPr>
   </w:style>
-  <w:style w:type="character" w:styleId="175">
+  <w:style w:type="character" w:styleId="796">
     <w:name w:val="footnote reference"/>
-    <w:basedOn w:val="613"/>
+    <w:basedOn w:val="818"/>
     <w:uiPriority w:val="99"/>
     <w:unhideWhenUsed/>
     <w:rPr>
       <w:vertAlign w:val="superscript"/>
     </w:rPr>
   </w:style>
-  <w:style w:type="paragraph" w:styleId="176">
+  <w:style w:type="paragraph" w:styleId="797">
     <w:name w:val="endnote text"/>
-    <w:basedOn w:val="606"/>
-    <w:link w:val="177"/>
+    <w:basedOn w:val="811"/>
+    <w:link w:val="798"/>
     <w:uiPriority w:val="99"/>
     <w:semiHidden/>
     <w:unhideWhenUsed/>
@@ -13195,17 +13698,17 @@
       <w:sz w:val="20"/>
     </w:rPr>
   </w:style>
-  <w:style w:type="character" w:styleId="177">
+  <w:style w:type="character" w:styleId="798">
     <w:name w:val="Endnote Text Char"/>
-    <w:link w:val="176"/>
+    <w:link w:val="797"/>
     <w:uiPriority w:val="99"/>
     <w:rPr>
       <w:sz w:val="20"/>
     </w:rPr>
   </w:style>
-  <w:style w:type="character" w:styleId="178">
+  <w:style w:type="character" w:styleId="799">
     <w:name w:val="endnote reference"/>
-    <w:basedOn w:val="613"/>
+    <w:basedOn w:val="818"/>
     <w:uiPriority w:val="99"/>
     <w:semiHidden/>
     <w:unhideWhenUsed/>
@@ -13213,10 +13716,10 @@
       <w:vertAlign w:val="superscript"/>
     </w:rPr>
   </w:style>
-  <w:style w:type="paragraph" w:styleId="179">
+  <w:style w:type="paragraph" w:styleId="800">
     <w:name w:val="toc 1"/>
-    <w:basedOn w:val="606"/>
-    <w:next w:val="606"/>
+    <w:basedOn w:val="811"/>
+    <w:next w:val="811"/>
     <w:uiPriority w:val="39"/>
     <w:unhideWhenUsed/>
     <w:pPr>
@@ -13224,10 +13727,10 @@
       <w:spacing w:after="57"/>
     </w:pPr>
   </w:style>
-  <w:style w:type="paragraph" w:styleId="180">
+  <w:style w:type="paragraph" w:styleId="801">
     <w:name w:val="toc 2"/>
-    <w:basedOn w:val="606"/>
-    <w:next w:val="606"/>
+    <w:basedOn w:val="811"/>
+    <w:next w:val="811"/>
     <w:uiPriority w:val="39"/>
     <w:unhideWhenUsed/>
     <w:pPr>
@@ -13235,10 +13738,10 @@
       <w:spacing w:after="57"/>
     </w:pPr>
   </w:style>
-  <w:style w:type="paragraph" w:styleId="181">
+  <w:style w:type="paragraph" w:styleId="802">
     <w:name w:val="toc 3"/>
-    <w:basedOn w:val="606"/>
-    <w:next w:val="606"/>
+    <w:basedOn w:val="811"/>
+    <w:next w:val="811"/>
     <w:uiPriority w:val="39"/>
     <w:unhideWhenUsed/>
     <w:pPr>
@@ -13246,10 +13749,10 @@
       <w:spacing w:after="57"/>
     </w:pPr>
   </w:style>
-  <w:style w:type="paragraph" w:styleId="182">
+  <w:style w:type="paragraph" w:styleId="803">
     <w:name w:val="toc 4"/>
-    <w:basedOn w:val="606"/>
-    <w:next w:val="606"/>
+    <w:basedOn w:val="811"/>
+    <w:next w:val="811"/>
     <w:uiPriority w:val="39"/>
     <w:unhideWhenUsed/>
     <w:pPr>
@@ -13257,10 +13760,10 @@
       <w:spacing w:after="57"/>
     </w:pPr>
   </w:style>
-  <w:style w:type="paragraph" w:styleId="183">
+  <w:style w:type="paragraph" w:styleId="804">
     <w:name w:val="toc 5"/>
-    <w:basedOn w:val="606"/>
-    <w:next w:val="606"/>
+    <w:basedOn w:val="811"/>
+    <w:next w:val="811"/>
     <w:uiPriority w:val="39"/>
     <w:unhideWhenUsed/>
     <w:pPr>
@@ -13268,10 +13771,10 @@
       <w:spacing w:after="57"/>
     </w:pPr>
   </w:style>
-  <w:style w:type="paragraph" w:styleId="184">
+  <w:style w:type="paragraph" w:styleId="805">
     <w:name w:val="toc 6"/>
-    <w:basedOn w:val="606"/>
-    <w:next w:val="606"/>
+    <w:basedOn w:val="811"/>
+    <w:next w:val="811"/>
     <w:uiPriority w:val="39"/>
     <w:unhideWhenUsed/>
     <w:pPr>
@@ -13279,10 +13782,10 @@
       <w:spacing w:after="57"/>
     </w:pPr>
   </w:style>
-  <w:style w:type="paragraph" w:styleId="185">
+  <w:style w:type="paragraph" w:styleId="806">
     <w:name w:val="toc 7"/>
-    <w:basedOn w:val="606"/>
-    <w:next w:val="606"/>
+    <w:basedOn w:val="811"/>
+    <w:next w:val="811"/>
     <w:uiPriority w:val="39"/>
     <w:unhideWhenUsed/>
     <w:pPr>
@@ -13290,10 +13793,10 @@
       <w:spacing w:after="57"/>
     </w:pPr>
   </w:style>
-  <w:style w:type="paragraph" w:styleId="186">
+  <w:style w:type="paragraph" w:styleId="807">
     <w:name w:val="toc 8"/>
-    <w:basedOn w:val="606"/>
-    <w:next w:val="606"/>
+    <w:basedOn w:val="811"/>
+    <w:next w:val="811"/>
     <w:uiPriority w:val="39"/>
     <w:unhideWhenUsed/>
     <w:pPr>
@@ -13301,10 +13804,10 @@
       <w:spacing w:after="57"/>
     </w:pPr>
   </w:style>
-  <w:style w:type="paragraph" w:styleId="187">
+  <w:style w:type="paragraph" w:styleId="808">
     <w:name w:val="toc 9"/>
-    <w:basedOn w:val="606"/>
-    <w:next w:val="606"/>
+    <w:basedOn w:val="811"/>
+    <w:next w:val="811"/>
     <w:uiPriority w:val="39"/>
     <w:unhideWhenUsed/>
     <w:pPr>
@@ -13312,28 +13815,28 @@
       <w:spacing w:after="57"/>
     </w:pPr>
   </w:style>
-  <w:style w:type="paragraph" w:styleId="188">
+  <w:style w:type="paragraph" w:styleId="809">
     <w:name w:val="TOC Heading"/>
     <w:uiPriority w:val="39"/>
     <w:unhideWhenUsed/>
   </w:style>
-  <w:style w:type="paragraph" w:styleId="189">
+  <w:style w:type="paragraph" w:styleId="810">
     <w:name w:val="table of figures"/>
-    <w:basedOn w:val="606"/>
-    <w:next w:val="606"/>
+    <w:basedOn w:val="811"/>
+    <w:next w:val="811"/>
     <w:uiPriority w:val="99"/>
     <w:unhideWhenUsed/>
     <w:pPr>
       <w:spacing w:after="0" w:afterAutospacing="0"/>
     </w:pPr>
   </w:style>
-  <w:style w:type="paragraph" w:styleId="606" w:default="1">
+  <w:style w:type="paragraph" w:styleId="811" w:default="1">
     <w:name w:val="Normal"/>
   </w:style>
-  <w:style w:type="paragraph" w:styleId="607">
+  <w:style w:type="paragraph" w:styleId="812">
     <w:name w:val="Heading 1"/>
-    <w:basedOn w:val="606"/>
-    <w:next w:val="606"/>
+    <w:basedOn w:val="811"/>
+    <w:next w:val="811"/>
     <w:pPr>
       <w:keepLines/>
       <w:keepNext/>
@@ -13345,10 +13848,10 @@
       <w:szCs w:val="40"/>
     </w:rPr>
   </w:style>
-  <w:style w:type="paragraph" w:styleId="608">
+  <w:style w:type="paragraph" w:styleId="813">
     <w:name w:val="Heading 2"/>
-    <w:basedOn w:val="606"/>
-    <w:next w:val="606"/>
+    <w:basedOn w:val="811"/>
+    <w:next w:val="811"/>
     <w:pPr>
       <w:keepLines/>
       <w:keepNext/>
@@ -13360,10 +13863,10 @@
       <w:szCs w:val="32"/>
     </w:rPr>
   </w:style>
-  <w:style w:type="paragraph" w:styleId="609">
+  <w:style w:type="paragraph" w:styleId="814">
     <w:name w:val="Heading 3"/>
-    <w:basedOn w:val="606"/>
-    <w:next w:val="606"/>
+    <w:basedOn w:val="811"/>
+    <w:next w:val="811"/>
     <w:pPr>
       <w:keepLines/>
       <w:keepNext/>
@@ -13376,10 +13879,10 @@
       <w:szCs w:val="28"/>
     </w:rPr>
   </w:style>
-  <w:style w:type="paragraph" w:styleId="610">
+  <w:style w:type="paragraph" w:styleId="815">
     <w:name w:val="Heading 4"/>
-    <w:basedOn w:val="606"/>
-    <w:next w:val="606"/>
+    <w:basedOn w:val="811"/>
+    <w:next w:val="811"/>
     <w:pPr>
       <w:keepLines/>
       <w:keepNext/>
@@ -13392,10 +13895,10 @@
       <w:szCs w:val="24"/>
     </w:rPr>
   </w:style>
-  <w:style w:type="paragraph" w:styleId="611">
+  <w:style w:type="paragraph" w:styleId="816">
     <w:name w:val="Heading 5"/>
-    <w:basedOn w:val="606"/>
-    <w:next w:val="606"/>
+    <w:basedOn w:val="811"/>
+    <w:next w:val="811"/>
     <w:pPr>
       <w:keepLines/>
       <w:keepNext/>
@@ -13406,10 +13909,10 @@
       <w:color w:val="666666"/>
     </w:rPr>
   </w:style>
-  <w:style w:type="paragraph" w:styleId="612">
+  <w:style w:type="paragraph" w:styleId="817">
     <w:name w:val="Heading 6"/>
-    <w:basedOn w:val="606"/>
-    <w:next w:val="606"/>
+    <w:basedOn w:val="811"/>
+    <w:next w:val="811"/>
     <w:pPr>
       <w:keepLines/>
       <w:keepNext/>
@@ -13421,13 +13924,13 @@
       <w:color w:val="666666"/>
     </w:rPr>
   </w:style>
-  <w:style w:type="character" w:styleId="613" w:default="1">
+  <w:style w:type="character" w:styleId="818" w:default="1">
     <w:name w:val="Default Paragraph Font"/>
     <w:uiPriority w:val="1"/>
     <w:semiHidden/>
     <w:unhideWhenUsed/>
   </w:style>
-  <w:style w:type="table" w:styleId="614" w:default="1">
+  <w:style w:type="table" w:styleId="819" w:default="1">
     <w:name w:val="Normal Table"/>
     <w:uiPriority w:val="99"/>
     <w:semiHidden/>
@@ -13442,13 +13945,13 @@
       </w:tblCellMar>
     </w:tblPr>
   </w:style>
-  <w:style w:type="numbering" w:styleId="615" w:default="1">
+  <w:style w:type="numbering" w:styleId="820" w:default="1">
     <w:name w:val="No List"/>
     <w:uiPriority w:val="99"/>
     <w:semiHidden/>
     <w:unhideWhenUsed/>
   </w:style>
-  <w:style w:type="table" w:styleId="616" w:customStyle="1">
+  <w:style w:type="table" w:styleId="821" w:customStyle="1">
     <w:name w:val="Table Normal"/>
     <w:tblPr>
       <w:tblCellMar>
@@ -13459,10 +13962,10 @@
       </w:tblCellMar>
     </w:tblPr>
   </w:style>
-  <w:style w:type="paragraph" w:styleId="617">
+  <w:style w:type="paragraph" w:styleId="822">
     <w:name w:val="Title"/>
-    <w:basedOn w:val="606"/>
-    <w:next w:val="606"/>
+    <w:basedOn w:val="811"/>
+    <w:next w:val="811"/>
     <w:pPr>
       <w:keepLines/>
       <w:keepNext/>
@@ -13473,10 +13976,10 @@
       <w:szCs w:val="52"/>
     </w:rPr>
   </w:style>
-  <w:style w:type="paragraph" w:styleId="618">
+  <w:style w:type="paragraph" w:styleId="823">
     <w:name w:val="Subtitle"/>
-    <w:basedOn w:val="606"/>
-    <w:next w:val="606"/>
+    <w:basedOn w:val="811"/>
+    <w:next w:val="811"/>
     <w:pPr>
       <w:keepLines/>
       <w:keepNext/>
@@ -13488,9 +13991,9 @@
       <w:szCs w:val="30"/>
     </w:rPr>
   </w:style>
-  <w:style w:type="table" w:styleId="619" w:customStyle="1">
+  <w:style w:type="table" w:styleId="824" w:customStyle="1">
     <w:name w:val="StGen0"/>
-    <w:basedOn w:val="616"/>
+    <w:basedOn w:val="821"/>
     <w:tblPr>
       <w:tblStyleRowBandSize w:val="1"/>
       <w:tblStyleColBandSize w:val="1"/>
@@ -13502,7 +14005,7 @@
       </w:tblCellMar>
     </w:tblPr>
   </w:style>
-  <w:style w:type="table" w:styleId="620" w:customStyle="1">
+  <w:style w:type="table" w:styleId="825" w:customStyle="1">
     <w:name w:val="Table Grid"/>
     <w:pPr>
       <w:spacing w:line="240" w:lineRule="auto"/>
@@ -13520,9 +14023,9 @@
       </w:tblCellMar>
     </w:tblPr>
   </w:style>
-  <w:style w:type="character" w:styleId="621">
+  <w:style w:type="character" w:styleId="826">
     <w:name w:val="Strong"/>
-    <w:basedOn w:val="613"/>
+    <w:basedOn w:val="818"/>
     <w:uiPriority w:val="22"/>
     <w:qFormat/>
     <w:rPr>

</xml_diff>